<commit_message>
Avbob Module Demo Preparation Updates.
</commit_message>
<xml_diff>
--- a/SSS.NATTEX/Resources/Templates/NATTEX_QuotationTemplate_LIBERTY.docx
+++ b/SSS.NATTEX/Resources/Templates/NATTEX_QuotationTemplate_LIBERTY.docx
@@ -10,1757 +10,16 @@
         <mc:AlternateContent>
           <mc:Choice Requires="wps">
             <w:drawing>
-              <wp:anchor distT="0" distB="0" distL="114300" distR="114300" simplePos="0" relativeHeight="251667456" behindDoc="0" locked="0" layoutInCell="1" allowOverlap="1" wp14:anchorId="23CD6254" wp14:editId="52726573">
-                <wp:simplePos x="0" y="0"/>
-                <wp:positionH relativeFrom="margin">
-                  <wp:posOffset>3676650</wp:posOffset>
-                </wp:positionH>
-                <wp:positionV relativeFrom="paragraph">
-                  <wp:posOffset>400050</wp:posOffset>
-                </wp:positionV>
-                <wp:extent cx="2326005" cy="2352675"/>
-                <wp:effectExtent l="0" t="0" r="17145" b="28575"/>
-                <wp:wrapNone/>
-                <wp:docPr id="16" name="Flowchart: Alternate Process 16"/>
-                <wp:cNvGraphicFramePr/>
-                <a:graphic xmlns:a="http://schemas.openxmlformats.org/drawingml/2006/main">
-                  <a:graphicData uri="http://schemas.microsoft.com/office/word/2010/wordprocessingShape">
-                    <wps:wsp>
-                      <wps:cNvSpPr/>
-                      <wps:spPr>
-                        <a:xfrm>
-                          <a:off x="0" y="0"/>
-                          <a:ext cx="2326005" cy="2352675"/>
-                        </a:xfrm>
-                        <a:prstGeom prst="flowChartAlternateProcess">
-                          <a:avLst/>
-                        </a:prstGeom>
-                        <a:solidFill>
-                          <a:schemeClr val="bg1"/>
-                        </a:solidFill>
-                        <a:ln w="12700">
-                          <a:solidFill>
-                            <a:schemeClr val="tx1"/>
-                          </a:solidFill>
-                        </a:ln>
-                      </wps:spPr>
-                      <wps:style>
-                        <a:lnRef idx="2">
-                          <a:schemeClr val="accent1">
-                            <a:shade val="50000"/>
-                          </a:schemeClr>
-                        </a:lnRef>
-                        <a:fillRef idx="1">
-                          <a:schemeClr val="accent1"/>
-                        </a:fillRef>
-                        <a:effectRef idx="0">
-                          <a:schemeClr val="accent1"/>
-                        </a:effectRef>
-                        <a:fontRef idx="minor">
-                          <a:schemeClr val="lt1"/>
-                        </a:fontRef>
-                      </wps:style>
-                      <wps:txbx>
-                        <w:txbxContent>
-                          <w:p>
-                            <w:pPr>
-                              <w:pStyle w:val="NoSpacing"/>
-                              <w:rPr>
-                                <w:b/>
-                                <w:color w:val="0D0D0D" w:themeColor="text1" w:themeTint="F2"/>
-                                <w:sz w:val="16"/>
-                                <w:szCs w:val="16"/>
-                                <w:lang w:val="en-ZA"/>
-                              </w:rPr>
-                            </w:pPr>
-                            <w:r>
-                              <w:rPr>
-                                <w:b/>
-                                <w:color w:val="0D0D0D" w:themeColor="text1" w:themeTint="F2"/>
-                                <w:sz w:val="16"/>
-                                <w:szCs w:val="16"/>
-                                <w:lang w:val="en-ZA"/>
-                              </w:rPr>
-                              <w:t>Customer Number</w:t>
-                            </w:r>
-                            <w:r>
-                              <w:rPr>
-                                <w:b/>
-                                <w:color w:val="0D0D0D" w:themeColor="text1" w:themeTint="F2"/>
-                                <w:sz w:val="16"/>
-                                <w:szCs w:val="16"/>
-                                <w:lang w:val="en-ZA"/>
-                              </w:rPr>
-                              <w:t xml:space="preserve">: </w:t>
-                            </w:r>
-                            <w:r>
-                              <w:rPr>
-                                <w:color w:val="0D0D0D" w:themeColor="text1" w:themeTint="F2"/>
-                                <w:sz w:val="16"/>
-                                <w:szCs w:val="16"/>
-                                <w:lang w:val="en-ZA"/>
-                              </w:rPr>
-                              <w:t>&lt;CustomerNumber&gt;</w:t>
-                            </w:r>
-                          </w:p>
-                          <w:p>
-                            <w:pPr>
-                              <w:pStyle w:val="NoSpacing"/>
-                              <w:rPr>
-                                <w:b/>
-                                <w:color w:val="0D0D0D" w:themeColor="text1" w:themeTint="F2"/>
-                                <w:sz w:val="16"/>
-                                <w:szCs w:val="16"/>
-                                <w:lang w:val="en-ZA"/>
-                              </w:rPr>
-                            </w:pPr>
-                            <w:r>
-                              <w:rPr>
-                                <w:b/>
-                                <w:color w:val="0D0D0D" w:themeColor="text1" w:themeTint="F2"/>
-                                <w:sz w:val="16"/>
-                                <w:szCs w:val="16"/>
-                                <w:lang w:val="en-ZA"/>
-                              </w:rPr>
-                              <w:t xml:space="preserve">Customer Name:  </w:t>
-                            </w:r>
-                            <w:r>
-                              <w:rPr>
-                                <w:b/>
-                                <w:color w:val="0D0D0D" w:themeColor="text1" w:themeTint="F2"/>
-                                <w:sz w:val="16"/>
-                                <w:szCs w:val="16"/>
-                                <w:lang w:val="en-ZA"/>
-                              </w:rPr>
-                              <w:t xml:space="preserve">   </w:t>
-                            </w:r>
-                            <w:r>
-                              <w:rPr>
-                                <w:color w:val="0D0D0D" w:themeColor="text1" w:themeTint="F2"/>
-                                <w:sz w:val="16"/>
-                                <w:szCs w:val="16"/>
-                                <w:lang w:val="en-ZA"/>
-                              </w:rPr>
-                              <w:t>&lt;CustomerName&gt;</w:t>
-                            </w:r>
-                          </w:p>
-                          <w:p>
-                            <w:pPr>
-                              <w:pStyle w:val="NoSpacing"/>
-                              <w:rPr>
-                                <w:b/>
-                                <w:color w:val="0D0D0D" w:themeColor="text1" w:themeTint="F2"/>
-                                <w:sz w:val="16"/>
-                                <w:szCs w:val="16"/>
-                                <w:lang w:val="en-ZA"/>
-                              </w:rPr>
-                            </w:pPr>
-                            <w:r>
-                              <w:rPr>
-                                <w:b/>
-                                <w:color w:val="0D0D0D" w:themeColor="text1" w:themeTint="F2"/>
-                                <w:sz w:val="16"/>
-                                <w:szCs w:val="16"/>
-                                <w:lang w:val="en-ZA"/>
-                              </w:rPr>
-                              <w:t xml:space="preserve">Customer Address:      </w:t>
-                            </w:r>
-                          </w:p>
-                          <w:p>
-                            <w:pPr>
-                              <w:pStyle w:val="NoSpacing"/>
-                              <w:rPr>
-                                <w:color w:val="0D0D0D" w:themeColor="text1" w:themeTint="F2"/>
-                                <w:sz w:val="16"/>
-                                <w:szCs w:val="16"/>
-                                <w:lang w:val="en-ZA"/>
-                              </w:rPr>
-                            </w:pPr>
-                            <w:r>
-                              <w:rPr>
-                                <w:color w:val="0D0D0D" w:themeColor="text1" w:themeTint="F2"/>
-                                <w:sz w:val="16"/>
-                                <w:szCs w:val="16"/>
-                                <w:lang w:val="en-ZA"/>
-                              </w:rPr>
-                              <w:t>&lt;</w:t>
-                            </w:r>
-                            <w:proofErr w:type="spellStart"/>
-                            <w:r>
-                              <w:rPr>
-                                <w:color w:val="0D0D0D" w:themeColor="text1" w:themeTint="F2"/>
-                                <w:sz w:val="16"/>
-                                <w:szCs w:val="16"/>
-                                <w:lang w:val="en-ZA"/>
-                              </w:rPr>
-                              <w:t>CustomerAddress</w:t>
-                            </w:r>
-                            <w:proofErr w:type="spellEnd"/>
-                            <w:r>
-                              <w:rPr>
-                                <w:color w:val="0D0D0D" w:themeColor="text1" w:themeTint="F2"/>
-                                <w:sz w:val="16"/>
-                                <w:szCs w:val="16"/>
-                                <w:lang w:val="en-ZA"/>
-                              </w:rPr>
-                              <w:t>&gt;</w:t>
-                            </w:r>
-                          </w:p>
-                          <w:p>
-                            <w:pPr>
-                              <w:pStyle w:val="NoSpacing"/>
-                              <w:rPr>
-                                <w:color w:val="0D0D0D" w:themeColor="text1" w:themeTint="F2"/>
-                                <w:sz w:val="16"/>
-                                <w:szCs w:val="16"/>
-                                <w:lang w:val="en-ZA"/>
-                              </w:rPr>
-                            </w:pPr>
-                          </w:p>
-                          <w:p>
-                            <w:pPr>
-                              <w:pStyle w:val="NoSpacing"/>
-                              <w:rPr>
-                                <w:color w:val="0D0D0D" w:themeColor="text1" w:themeTint="F2"/>
-                                <w:sz w:val="16"/>
-                                <w:szCs w:val="16"/>
-                                <w:lang w:val="en-ZA"/>
-                              </w:rPr>
-                            </w:pPr>
-                          </w:p>
-                          <w:p>
-                            <w:pPr>
-                              <w:pStyle w:val="NoSpacing"/>
-                              <w:rPr>
-                                <w:b/>
-                                <w:color w:val="0D0D0D" w:themeColor="text1" w:themeTint="F2"/>
-                                <w:sz w:val="16"/>
-                                <w:szCs w:val="16"/>
-                                <w:lang w:val="en-ZA"/>
-                              </w:rPr>
-                            </w:pPr>
-                            <w:r>
-                              <w:rPr>
-                                <w:b/>
-                                <w:color w:val="0D0D0D" w:themeColor="text1" w:themeTint="F2"/>
-                                <w:sz w:val="16"/>
-                                <w:szCs w:val="16"/>
-                                <w:lang w:val="en-ZA"/>
-                              </w:rPr>
-                              <w:t xml:space="preserve">Customer Contact Number:      </w:t>
-                            </w:r>
-                          </w:p>
-                          <w:p>
-                            <w:pPr>
-                              <w:pStyle w:val="NoSpacing"/>
-                              <w:rPr>
-                                <w:color w:val="0D0D0D" w:themeColor="text1" w:themeTint="F2"/>
-                                <w:sz w:val="16"/>
-                                <w:szCs w:val="16"/>
-                                <w:lang w:val="en-ZA"/>
-                              </w:rPr>
-                            </w:pPr>
-                            <w:r>
-                              <w:rPr>
-                                <w:color w:val="0D0D0D" w:themeColor="text1" w:themeTint="F2"/>
-                                <w:sz w:val="16"/>
-                                <w:szCs w:val="16"/>
-                                <w:lang w:val="en-ZA"/>
-                              </w:rPr>
-                              <w:t>&lt;</w:t>
-                            </w:r>
-                            <w:proofErr w:type="spellStart"/>
-                            <w:r>
-                              <w:rPr>
-                                <w:color w:val="0D0D0D" w:themeColor="text1" w:themeTint="F2"/>
-                                <w:sz w:val="16"/>
-                                <w:szCs w:val="16"/>
-                                <w:lang w:val="en-ZA"/>
-                              </w:rPr>
-                              <w:t>CustomerContactNumber</w:t>
-                            </w:r>
-                            <w:proofErr w:type="spellEnd"/>
-                            <w:r>
-                              <w:rPr>
-                                <w:color w:val="0D0D0D" w:themeColor="text1" w:themeTint="F2"/>
-                                <w:sz w:val="16"/>
-                                <w:szCs w:val="16"/>
-                                <w:lang w:val="en-ZA"/>
-                              </w:rPr>
-                              <w:t>&gt;</w:t>
-                            </w:r>
-                          </w:p>
-                          <w:p>
-                            <w:pPr>
-                              <w:pStyle w:val="NoSpacing"/>
-                              <w:rPr>
-                                <w:color w:val="0D0D0D" w:themeColor="text1" w:themeTint="F2"/>
-                                <w:sz w:val="16"/>
-                                <w:szCs w:val="16"/>
-                                <w:lang w:val="en-ZA"/>
-                              </w:rPr>
-                            </w:pPr>
-                          </w:p>
-                          <w:p>
-                            <w:pPr>
-                              <w:pStyle w:val="NoSpacing"/>
-                              <w:rPr>
-                                <w:b/>
-                                <w:color w:val="0D0D0D" w:themeColor="text1" w:themeTint="F2"/>
-                                <w:sz w:val="16"/>
-                                <w:szCs w:val="16"/>
-                                <w:lang w:val="en-ZA"/>
-                              </w:rPr>
-                            </w:pPr>
-                            <w:r>
-                              <w:rPr>
-                                <w:b/>
-                                <w:color w:val="0D0D0D" w:themeColor="text1" w:themeTint="F2"/>
-                                <w:sz w:val="16"/>
-                                <w:szCs w:val="16"/>
-                                <w:lang w:val="en-ZA"/>
-                              </w:rPr>
-                              <w:t xml:space="preserve">Customer </w:t>
-                            </w:r>
-                            <w:r>
-                              <w:rPr>
-                                <w:b/>
-                                <w:color w:val="0D0D0D" w:themeColor="text1" w:themeTint="F2"/>
-                                <w:sz w:val="16"/>
-                                <w:szCs w:val="16"/>
-                                <w:lang w:val="en-ZA"/>
-                              </w:rPr>
-                              <w:t>E-mail Address</w:t>
-                            </w:r>
-                            <w:r>
-                              <w:rPr>
-                                <w:b/>
-                                <w:color w:val="0D0D0D" w:themeColor="text1" w:themeTint="F2"/>
-                                <w:sz w:val="16"/>
-                                <w:szCs w:val="16"/>
-                                <w:lang w:val="en-ZA"/>
-                              </w:rPr>
-                              <w:t xml:space="preserve">:      </w:t>
-                            </w:r>
-                          </w:p>
-                          <w:p>
-                            <w:pPr>
-                              <w:pStyle w:val="NoSpacing"/>
-                              <w:rPr>
-                                <w:color w:val="0D0D0D" w:themeColor="text1" w:themeTint="F2"/>
-                                <w:sz w:val="16"/>
-                                <w:szCs w:val="16"/>
-                                <w:lang w:val="en-ZA"/>
-                              </w:rPr>
-                            </w:pPr>
-                            <w:r>
-                              <w:rPr>
-                                <w:color w:val="0D0D0D" w:themeColor="text1" w:themeTint="F2"/>
-                                <w:sz w:val="16"/>
-                                <w:szCs w:val="16"/>
-                                <w:lang w:val="en-ZA"/>
-                              </w:rPr>
-                              <w:t>&lt;</w:t>
-                            </w:r>
-                            <w:proofErr w:type="spellStart"/>
-                            <w:r>
-                              <w:rPr>
-                                <w:color w:val="0D0D0D" w:themeColor="text1" w:themeTint="F2"/>
-                                <w:sz w:val="16"/>
-                                <w:szCs w:val="16"/>
-                                <w:lang w:val="en-ZA"/>
-                              </w:rPr>
-                              <w:t>CustomerEmailAddress</w:t>
-                            </w:r>
-                            <w:proofErr w:type="spellEnd"/>
-                            <w:r>
-                              <w:rPr>
-                                <w:color w:val="0D0D0D" w:themeColor="text1" w:themeTint="F2"/>
-                                <w:sz w:val="16"/>
-                                <w:szCs w:val="16"/>
-                                <w:lang w:val="en-ZA"/>
-                              </w:rPr>
-                              <w:t>&gt;</w:t>
-                            </w:r>
-                          </w:p>
-                          <w:p>
-                            <w:pPr>
-                              <w:pStyle w:val="NoSpacing"/>
-                              <w:rPr>
-                                <w:color w:val="0D0D0D" w:themeColor="text1" w:themeTint="F2"/>
-                                <w:sz w:val="16"/>
-                                <w:szCs w:val="16"/>
-                                <w:lang w:val="en-ZA"/>
-                              </w:rPr>
-                            </w:pPr>
-                          </w:p>
-                          <w:p>
-                            <w:pPr>
-                              <w:pStyle w:val="NoSpacing"/>
-                              <w:rPr>
-                                <w:b/>
-                                <w:color w:val="0D0D0D" w:themeColor="text1" w:themeTint="F2"/>
-                                <w:sz w:val="20"/>
-                                <w:szCs w:val="20"/>
-                                <w:lang w:val="en-ZA"/>
-                              </w:rPr>
-                            </w:pPr>
-                            <w:r>
-                              <w:rPr>
-                                <w:b/>
-                                <w:color w:val="0D0D0D" w:themeColor="text1" w:themeTint="F2"/>
-                                <w:sz w:val="20"/>
-                                <w:szCs w:val="20"/>
-                                <w:lang w:val="en-ZA"/>
-                              </w:rPr>
-                              <w:t>Quotation Number:</w:t>
-                            </w:r>
-                            <w:r>
-                              <w:rPr>
-                                <w:b/>
-                                <w:color w:val="0D0D0D" w:themeColor="text1" w:themeTint="F2"/>
-                                <w:sz w:val="20"/>
-                                <w:szCs w:val="20"/>
-                                <w:lang w:val="en-ZA"/>
-                              </w:rPr>
-                              <w:t xml:space="preserve"> </w:t>
-                            </w:r>
-                          </w:p>
-                          <w:p>
-                            <w:pPr>
-                              <w:pStyle w:val="NoSpacing"/>
-                              <w:rPr>
-                                <w:b/>
-                                <w:color w:val="0D0D0D" w:themeColor="text1" w:themeTint="F2"/>
-                                <w:sz w:val="20"/>
-                                <w:szCs w:val="20"/>
-                                <w:lang w:val="en-ZA"/>
-                              </w:rPr>
-                            </w:pPr>
-                            <w:r>
-                              <w:rPr>
-                                <w:color w:val="0D0D0D" w:themeColor="text1" w:themeTint="F2"/>
-                                <w:sz w:val="20"/>
-                                <w:szCs w:val="20"/>
-                                <w:lang w:val="en-ZA"/>
-                              </w:rPr>
-                              <w:t>&lt;</w:t>
-                            </w:r>
-                            <w:proofErr w:type="spellStart"/>
-                            <w:r>
-                              <w:rPr>
-                                <w:color w:val="0D0D0D" w:themeColor="text1" w:themeTint="F2"/>
-                                <w:sz w:val="20"/>
-                                <w:szCs w:val="20"/>
-                                <w:lang w:val="en-ZA"/>
-                              </w:rPr>
-                              <w:t>QuotationNo</w:t>
-                            </w:r>
-                            <w:proofErr w:type="spellEnd"/>
-                            <w:r>
-                              <w:rPr>
-                                <w:color w:val="0D0D0D" w:themeColor="text1" w:themeTint="F2"/>
-                                <w:sz w:val="20"/>
-                                <w:szCs w:val="20"/>
-                                <w:lang w:val="en-ZA"/>
-                              </w:rPr>
-                              <w:t>&gt;</w:t>
-                            </w:r>
-                          </w:p>
-                          <w:p>
-                            <w:pPr>
-                              <w:pStyle w:val="NoSpacing"/>
-                              <w:rPr>
-                                <w:color w:val="0D0D0D" w:themeColor="text1" w:themeTint="F2"/>
-                                <w:sz w:val="16"/>
-                                <w:szCs w:val="16"/>
-                                <w:lang w:val="en-ZA"/>
-                              </w:rPr>
-                            </w:pPr>
-                          </w:p>
-                          <w:p>
-                            <w:pPr>
-                              <w:pStyle w:val="NoSpacing"/>
-                              <w:rPr>
-                                <w:color w:val="0D0D0D" w:themeColor="text1" w:themeTint="F2"/>
-                                <w:sz w:val="16"/>
-                                <w:szCs w:val="16"/>
-                                <w:lang w:val="en-ZA"/>
-                              </w:rPr>
-                            </w:pPr>
-                          </w:p>
-                          <w:p>
-                            <w:pPr>
-                              <w:pStyle w:val="NoSpacing"/>
-                              <w:rPr>
-                                <w:color w:val="0D0D0D" w:themeColor="text1" w:themeTint="F2"/>
-                                <w:sz w:val="16"/>
-                                <w:szCs w:val="16"/>
-                                <w:lang w:val="en-ZA"/>
-                              </w:rPr>
-                            </w:pPr>
-                          </w:p>
-                        </w:txbxContent>
-                      </wps:txbx>
-                      <wps:bodyPr rot="0" spcFirstLastPara="0" vertOverflow="overflow" horzOverflow="overflow" vert="horz" wrap="square" lIns="91440" tIns="45720" rIns="91440" bIns="45720" numCol="1" spcCol="0" rtlCol="0" fromWordArt="0" anchor="t" anchorCtr="0" forceAA="0" compatLnSpc="1">
-                        <a:prstTxWarp prst="textNoShape">
-                          <a:avLst/>
-                        </a:prstTxWarp>
-                        <a:noAutofit/>
-                      </wps:bodyPr>
-                    </wps:wsp>
-                  </a:graphicData>
-                </a:graphic>
-                <wp14:sizeRelH relativeFrom="margin">
-                  <wp14:pctWidth>0</wp14:pctWidth>
-                </wp14:sizeRelH>
-                <wp14:sizeRelV relativeFrom="margin">
-                  <wp14:pctHeight>0</wp14:pctHeight>
-                </wp14:sizeRelV>
-              </wp:anchor>
-            </w:drawing>
-          </mc:Choice>
-          <mc:Fallback>
-            <w:pict>
-              <v:shapetype w14:anchorId="23CD6254" id="_x0000_t176" coordsize="21600,21600" o:spt="176" adj="2700" path="m@0,qx0@0l0@2qy@0,21600l@1,21600qx21600@2l21600@0qy@1,xe">
-                <v:stroke joinstyle="miter"/>
-                <v:formulas>
-                  <v:f eqn="val #0"/>
-                  <v:f eqn="sum width 0 #0"/>
-                  <v:f eqn="sum height 0 #0"/>
-                  <v:f eqn="prod @0 2929 10000"/>
-                  <v:f eqn="sum width 0 @3"/>
-                  <v:f eqn="sum height 0 @3"/>
-                  <v:f eqn="val width"/>
-                  <v:f eqn="val height"/>
-                  <v:f eqn="prod width 1 2"/>
-                  <v:f eqn="prod height 1 2"/>
-                </v:formulas>
-                <v:path gradientshapeok="t" limo="10800,10800" o:connecttype="custom" o:connectlocs="@8,0;0,@9;@8,@7;@6,@9" textboxrect="@3,@3,@4,@5"/>
-              </v:shapetype>
-              <v:shape id="Flowchart: Alternate Process 16" o:spid="_x0000_s1026" type="#_x0000_t176" style="position:absolute;margin-left:289.5pt;margin-top:31.5pt;width:183.15pt;height:185.25pt;z-index:251667456;visibility:visible;mso-wrap-style:square;mso-width-percent:0;mso-height-percent:0;mso-wrap-distance-left:9pt;mso-wrap-distance-top:0;mso-wrap-distance-right:9pt;mso-wrap-distance-bottom:0;mso-position-horizontal:absolute;mso-position-horizontal-relative:margin;mso-position-vertical:absolute;mso-position-vertical-relative:text;mso-width-percent:0;mso-height-percent:0;mso-width-relative:margin;mso-height-relative:margin;v-text-anchor:top" o:gfxdata="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" fillcolor="white [3212]" strokecolor="black [3213]" strokeweight="1pt">
-                <v:textbox>
-                  <w:txbxContent>
-                    <w:p>
-                      <w:pPr>
-                        <w:pStyle w:val="NoSpacing"/>
-                        <w:rPr>
-                          <w:b/>
-                          <w:color w:val="0D0D0D" w:themeColor="text1" w:themeTint="F2"/>
-                          <w:sz w:val="16"/>
-                          <w:szCs w:val="16"/>
-                          <w:lang w:val="en-ZA"/>
-                        </w:rPr>
-                      </w:pPr>
-                      <w:r>
-                        <w:rPr>
-                          <w:b/>
-                          <w:color w:val="0D0D0D" w:themeColor="text1" w:themeTint="F2"/>
-                          <w:sz w:val="16"/>
-                          <w:szCs w:val="16"/>
-                          <w:lang w:val="en-ZA"/>
-                        </w:rPr>
-                        <w:t>Customer Number</w:t>
-                      </w:r>
-                      <w:r>
-                        <w:rPr>
-                          <w:b/>
-                          <w:color w:val="0D0D0D" w:themeColor="text1" w:themeTint="F2"/>
-                          <w:sz w:val="16"/>
-                          <w:szCs w:val="16"/>
-                          <w:lang w:val="en-ZA"/>
-                        </w:rPr>
-                        <w:t xml:space="preserve">: </w:t>
-                      </w:r>
-                      <w:r>
-                        <w:rPr>
-                          <w:color w:val="0D0D0D" w:themeColor="text1" w:themeTint="F2"/>
-                          <w:sz w:val="16"/>
-                          <w:szCs w:val="16"/>
-                          <w:lang w:val="en-ZA"/>
-                        </w:rPr>
-                        <w:t>&lt;CustomerNumber&gt;</w:t>
-                      </w:r>
-                    </w:p>
-                    <w:p>
-                      <w:pPr>
-                        <w:pStyle w:val="NoSpacing"/>
-                        <w:rPr>
-                          <w:b/>
-                          <w:color w:val="0D0D0D" w:themeColor="text1" w:themeTint="F2"/>
-                          <w:sz w:val="16"/>
-                          <w:szCs w:val="16"/>
-                          <w:lang w:val="en-ZA"/>
-                        </w:rPr>
-                      </w:pPr>
-                      <w:r>
-                        <w:rPr>
-                          <w:b/>
-                          <w:color w:val="0D0D0D" w:themeColor="text1" w:themeTint="F2"/>
-                          <w:sz w:val="16"/>
-                          <w:szCs w:val="16"/>
-                          <w:lang w:val="en-ZA"/>
-                        </w:rPr>
-                        <w:t xml:space="preserve">Customer Name:  </w:t>
-                      </w:r>
-                      <w:r>
-                        <w:rPr>
-                          <w:b/>
-                          <w:color w:val="0D0D0D" w:themeColor="text1" w:themeTint="F2"/>
-                          <w:sz w:val="16"/>
-                          <w:szCs w:val="16"/>
-                          <w:lang w:val="en-ZA"/>
-                        </w:rPr>
-                        <w:t xml:space="preserve">   </w:t>
-                      </w:r>
-                      <w:r>
-                        <w:rPr>
-                          <w:color w:val="0D0D0D" w:themeColor="text1" w:themeTint="F2"/>
-                          <w:sz w:val="16"/>
-                          <w:szCs w:val="16"/>
-                          <w:lang w:val="en-ZA"/>
-                        </w:rPr>
-                        <w:t>&lt;CustomerName&gt;</w:t>
-                      </w:r>
-                    </w:p>
-                    <w:p>
-                      <w:pPr>
-                        <w:pStyle w:val="NoSpacing"/>
-                        <w:rPr>
-                          <w:b/>
-                          <w:color w:val="0D0D0D" w:themeColor="text1" w:themeTint="F2"/>
-                          <w:sz w:val="16"/>
-                          <w:szCs w:val="16"/>
-                          <w:lang w:val="en-ZA"/>
-                        </w:rPr>
-                      </w:pPr>
-                      <w:r>
-                        <w:rPr>
-                          <w:b/>
-                          <w:color w:val="0D0D0D" w:themeColor="text1" w:themeTint="F2"/>
-                          <w:sz w:val="16"/>
-                          <w:szCs w:val="16"/>
-                          <w:lang w:val="en-ZA"/>
-                        </w:rPr>
-                        <w:t xml:space="preserve">Customer Address:      </w:t>
-                      </w:r>
-                    </w:p>
-                    <w:p>
-                      <w:pPr>
-                        <w:pStyle w:val="NoSpacing"/>
-                        <w:rPr>
-                          <w:color w:val="0D0D0D" w:themeColor="text1" w:themeTint="F2"/>
-                          <w:sz w:val="16"/>
-                          <w:szCs w:val="16"/>
-                          <w:lang w:val="en-ZA"/>
-                        </w:rPr>
-                      </w:pPr>
-                      <w:r>
-                        <w:rPr>
-                          <w:color w:val="0D0D0D" w:themeColor="text1" w:themeTint="F2"/>
-                          <w:sz w:val="16"/>
-                          <w:szCs w:val="16"/>
-                          <w:lang w:val="en-ZA"/>
-                        </w:rPr>
-                        <w:t>&lt;</w:t>
-                      </w:r>
-                      <w:proofErr w:type="spellStart"/>
-                      <w:r>
-                        <w:rPr>
-                          <w:color w:val="0D0D0D" w:themeColor="text1" w:themeTint="F2"/>
-                          <w:sz w:val="16"/>
-                          <w:szCs w:val="16"/>
-                          <w:lang w:val="en-ZA"/>
-                        </w:rPr>
-                        <w:t>CustomerAddress</w:t>
-                      </w:r>
-                      <w:proofErr w:type="spellEnd"/>
-                      <w:r>
-                        <w:rPr>
-                          <w:color w:val="0D0D0D" w:themeColor="text1" w:themeTint="F2"/>
-                          <w:sz w:val="16"/>
-                          <w:szCs w:val="16"/>
-                          <w:lang w:val="en-ZA"/>
-                        </w:rPr>
-                        <w:t>&gt;</w:t>
-                      </w:r>
-                    </w:p>
-                    <w:p>
-                      <w:pPr>
-                        <w:pStyle w:val="NoSpacing"/>
-                        <w:rPr>
-                          <w:color w:val="0D0D0D" w:themeColor="text1" w:themeTint="F2"/>
-                          <w:sz w:val="16"/>
-                          <w:szCs w:val="16"/>
-                          <w:lang w:val="en-ZA"/>
-                        </w:rPr>
-                      </w:pPr>
-                    </w:p>
-                    <w:p>
-                      <w:pPr>
-                        <w:pStyle w:val="NoSpacing"/>
-                        <w:rPr>
-                          <w:color w:val="0D0D0D" w:themeColor="text1" w:themeTint="F2"/>
-                          <w:sz w:val="16"/>
-                          <w:szCs w:val="16"/>
-                          <w:lang w:val="en-ZA"/>
-                        </w:rPr>
-                      </w:pPr>
-                    </w:p>
-                    <w:p>
-                      <w:pPr>
-                        <w:pStyle w:val="NoSpacing"/>
-                        <w:rPr>
-                          <w:b/>
-                          <w:color w:val="0D0D0D" w:themeColor="text1" w:themeTint="F2"/>
-                          <w:sz w:val="16"/>
-                          <w:szCs w:val="16"/>
-                          <w:lang w:val="en-ZA"/>
-                        </w:rPr>
-                      </w:pPr>
-                      <w:r>
-                        <w:rPr>
-                          <w:b/>
-                          <w:color w:val="0D0D0D" w:themeColor="text1" w:themeTint="F2"/>
-                          <w:sz w:val="16"/>
-                          <w:szCs w:val="16"/>
-                          <w:lang w:val="en-ZA"/>
-                        </w:rPr>
-                        <w:t xml:space="preserve">Customer Contact Number:      </w:t>
-                      </w:r>
-                    </w:p>
-                    <w:p>
-                      <w:pPr>
-                        <w:pStyle w:val="NoSpacing"/>
-                        <w:rPr>
-                          <w:color w:val="0D0D0D" w:themeColor="text1" w:themeTint="F2"/>
-                          <w:sz w:val="16"/>
-                          <w:szCs w:val="16"/>
-                          <w:lang w:val="en-ZA"/>
-                        </w:rPr>
-                      </w:pPr>
-                      <w:r>
-                        <w:rPr>
-                          <w:color w:val="0D0D0D" w:themeColor="text1" w:themeTint="F2"/>
-                          <w:sz w:val="16"/>
-                          <w:szCs w:val="16"/>
-                          <w:lang w:val="en-ZA"/>
-                        </w:rPr>
-                        <w:t>&lt;</w:t>
-                      </w:r>
-                      <w:proofErr w:type="spellStart"/>
-                      <w:r>
-                        <w:rPr>
-                          <w:color w:val="0D0D0D" w:themeColor="text1" w:themeTint="F2"/>
-                          <w:sz w:val="16"/>
-                          <w:szCs w:val="16"/>
-                          <w:lang w:val="en-ZA"/>
-                        </w:rPr>
-                        <w:t>CustomerContactNumber</w:t>
-                      </w:r>
-                      <w:proofErr w:type="spellEnd"/>
-                      <w:r>
-                        <w:rPr>
-                          <w:color w:val="0D0D0D" w:themeColor="text1" w:themeTint="F2"/>
-                          <w:sz w:val="16"/>
-                          <w:szCs w:val="16"/>
-                          <w:lang w:val="en-ZA"/>
-                        </w:rPr>
-                        <w:t>&gt;</w:t>
-                      </w:r>
-                    </w:p>
-                    <w:p>
-                      <w:pPr>
-                        <w:pStyle w:val="NoSpacing"/>
-                        <w:rPr>
-                          <w:color w:val="0D0D0D" w:themeColor="text1" w:themeTint="F2"/>
-                          <w:sz w:val="16"/>
-                          <w:szCs w:val="16"/>
-                          <w:lang w:val="en-ZA"/>
-                        </w:rPr>
-                      </w:pPr>
-                    </w:p>
-                    <w:p>
-                      <w:pPr>
-                        <w:pStyle w:val="NoSpacing"/>
-                        <w:rPr>
-                          <w:b/>
-                          <w:color w:val="0D0D0D" w:themeColor="text1" w:themeTint="F2"/>
-                          <w:sz w:val="16"/>
-                          <w:szCs w:val="16"/>
-                          <w:lang w:val="en-ZA"/>
-                        </w:rPr>
-                      </w:pPr>
-                      <w:r>
-                        <w:rPr>
-                          <w:b/>
-                          <w:color w:val="0D0D0D" w:themeColor="text1" w:themeTint="F2"/>
-                          <w:sz w:val="16"/>
-                          <w:szCs w:val="16"/>
-                          <w:lang w:val="en-ZA"/>
-                        </w:rPr>
-                        <w:t xml:space="preserve">Customer </w:t>
-                      </w:r>
-                      <w:r>
-                        <w:rPr>
-                          <w:b/>
-                          <w:color w:val="0D0D0D" w:themeColor="text1" w:themeTint="F2"/>
-                          <w:sz w:val="16"/>
-                          <w:szCs w:val="16"/>
-                          <w:lang w:val="en-ZA"/>
-                        </w:rPr>
-                        <w:t>E-mail Address</w:t>
-                      </w:r>
-                      <w:r>
-                        <w:rPr>
-                          <w:b/>
-                          <w:color w:val="0D0D0D" w:themeColor="text1" w:themeTint="F2"/>
-                          <w:sz w:val="16"/>
-                          <w:szCs w:val="16"/>
-                          <w:lang w:val="en-ZA"/>
-                        </w:rPr>
-                        <w:t xml:space="preserve">:      </w:t>
-                      </w:r>
-                    </w:p>
-                    <w:p>
-                      <w:pPr>
-                        <w:pStyle w:val="NoSpacing"/>
-                        <w:rPr>
-                          <w:color w:val="0D0D0D" w:themeColor="text1" w:themeTint="F2"/>
-                          <w:sz w:val="16"/>
-                          <w:szCs w:val="16"/>
-                          <w:lang w:val="en-ZA"/>
-                        </w:rPr>
-                      </w:pPr>
-                      <w:r>
-                        <w:rPr>
-                          <w:color w:val="0D0D0D" w:themeColor="text1" w:themeTint="F2"/>
-                          <w:sz w:val="16"/>
-                          <w:szCs w:val="16"/>
-                          <w:lang w:val="en-ZA"/>
-                        </w:rPr>
-                        <w:t>&lt;</w:t>
-                      </w:r>
-                      <w:proofErr w:type="spellStart"/>
-                      <w:r>
-                        <w:rPr>
-                          <w:color w:val="0D0D0D" w:themeColor="text1" w:themeTint="F2"/>
-                          <w:sz w:val="16"/>
-                          <w:szCs w:val="16"/>
-                          <w:lang w:val="en-ZA"/>
-                        </w:rPr>
-                        <w:t>CustomerEmailAddress</w:t>
-                      </w:r>
-                      <w:proofErr w:type="spellEnd"/>
-                      <w:r>
-                        <w:rPr>
-                          <w:color w:val="0D0D0D" w:themeColor="text1" w:themeTint="F2"/>
-                          <w:sz w:val="16"/>
-                          <w:szCs w:val="16"/>
-                          <w:lang w:val="en-ZA"/>
-                        </w:rPr>
-                        <w:t>&gt;</w:t>
-                      </w:r>
-                    </w:p>
-                    <w:p>
-                      <w:pPr>
-                        <w:pStyle w:val="NoSpacing"/>
-                        <w:rPr>
-                          <w:color w:val="0D0D0D" w:themeColor="text1" w:themeTint="F2"/>
-                          <w:sz w:val="16"/>
-                          <w:szCs w:val="16"/>
-                          <w:lang w:val="en-ZA"/>
-                        </w:rPr>
-                      </w:pPr>
-                    </w:p>
-                    <w:p>
-                      <w:pPr>
-                        <w:pStyle w:val="NoSpacing"/>
-                        <w:rPr>
-                          <w:b/>
-                          <w:color w:val="0D0D0D" w:themeColor="text1" w:themeTint="F2"/>
-                          <w:sz w:val="20"/>
-                          <w:szCs w:val="20"/>
-                          <w:lang w:val="en-ZA"/>
-                        </w:rPr>
-                      </w:pPr>
-                      <w:r>
-                        <w:rPr>
-                          <w:b/>
-                          <w:color w:val="0D0D0D" w:themeColor="text1" w:themeTint="F2"/>
-                          <w:sz w:val="20"/>
-                          <w:szCs w:val="20"/>
-                          <w:lang w:val="en-ZA"/>
-                        </w:rPr>
-                        <w:t>Quotation Number:</w:t>
-                      </w:r>
-                      <w:r>
-                        <w:rPr>
-                          <w:b/>
-                          <w:color w:val="0D0D0D" w:themeColor="text1" w:themeTint="F2"/>
-                          <w:sz w:val="20"/>
-                          <w:szCs w:val="20"/>
-                          <w:lang w:val="en-ZA"/>
-                        </w:rPr>
-                        <w:t xml:space="preserve"> </w:t>
-                      </w:r>
-                    </w:p>
-                    <w:p>
-                      <w:pPr>
-                        <w:pStyle w:val="NoSpacing"/>
-                        <w:rPr>
-                          <w:b/>
-                          <w:color w:val="0D0D0D" w:themeColor="text1" w:themeTint="F2"/>
-                          <w:sz w:val="20"/>
-                          <w:szCs w:val="20"/>
-                          <w:lang w:val="en-ZA"/>
-                        </w:rPr>
-                      </w:pPr>
-                      <w:r>
-                        <w:rPr>
-                          <w:color w:val="0D0D0D" w:themeColor="text1" w:themeTint="F2"/>
-                          <w:sz w:val="20"/>
-                          <w:szCs w:val="20"/>
-                          <w:lang w:val="en-ZA"/>
-                        </w:rPr>
-                        <w:t>&lt;</w:t>
-                      </w:r>
-                      <w:proofErr w:type="spellStart"/>
-                      <w:r>
-                        <w:rPr>
-                          <w:color w:val="0D0D0D" w:themeColor="text1" w:themeTint="F2"/>
-                          <w:sz w:val="20"/>
-                          <w:szCs w:val="20"/>
-                          <w:lang w:val="en-ZA"/>
-                        </w:rPr>
-                        <w:t>QuotationNo</w:t>
-                      </w:r>
-                      <w:proofErr w:type="spellEnd"/>
-                      <w:r>
-                        <w:rPr>
-                          <w:color w:val="0D0D0D" w:themeColor="text1" w:themeTint="F2"/>
-                          <w:sz w:val="20"/>
-                          <w:szCs w:val="20"/>
-                          <w:lang w:val="en-ZA"/>
-                        </w:rPr>
-                        <w:t>&gt;</w:t>
-                      </w:r>
-                    </w:p>
-                    <w:p>
-                      <w:pPr>
-                        <w:pStyle w:val="NoSpacing"/>
-                        <w:rPr>
-                          <w:color w:val="0D0D0D" w:themeColor="text1" w:themeTint="F2"/>
-                          <w:sz w:val="16"/>
-                          <w:szCs w:val="16"/>
-                          <w:lang w:val="en-ZA"/>
-                        </w:rPr>
-                      </w:pPr>
-                    </w:p>
-                    <w:p>
-                      <w:pPr>
-                        <w:pStyle w:val="NoSpacing"/>
-                        <w:rPr>
-                          <w:color w:val="0D0D0D" w:themeColor="text1" w:themeTint="F2"/>
-                          <w:sz w:val="16"/>
-                          <w:szCs w:val="16"/>
-                          <w:lang w:val="en-ZA"/>
-                        </w:rPr>
-                      </w:pPr>
-                    </w:p>
-                    <w:p>
-                      <w:pPr>
-                        <w:pStyle w:val="NoSpacing"/>
-                        <w:rPr>
-                          <w:color w:val="0D0D0D" w:themeColor="text1" w:themeTint="F2"/>
-                          <w:sz w:val="16"/>
-                          <w:szCs w:val="16"/>
-                          <w:lang w:val="en-ZA"/>
-                        </w:rPr>
-                      </w:pPr>
-                    </w:p>
-                  </w:txbxContent>
-                </v:textbox>
-                <w10:wrap anchorx="margin"/>
-              </v:shape>
-            </w:pict>
-          </mc:Fallback>
-        </mc:AlternateContent>
-      </w:r>
-      <w:r>
-        <w:rPr>
-          <w:noProof/>
-        </w:rPr>
-        <mc:AlternateContent>
-          <mc:Choice Requires="wps">
-            <w:drawing>
-              <wp:anchor distT="0" distB="0" distL="114300" distR="114300" simplePos="0" relativeHeight="251665408" behindDoc="0" locked="0" layoutInCell="1" allowOverlap="1" wp14:anchorId="620E942F" wp14:editId="1A287EA2">
-                <wp:simplePos x="0" y="0"/>
-                <wp:positionH relativeFrom="column">
-                  <wp:posOffset>28575</wp:posOffset>
-                </wp:positionH>
-                <wp:positionV relativeFrom="paragraph">
-                  <wp:posOffset>409574</wp:posOffset>
-                </wp:positionV>
-                <wp:extent cx="3609975" cy="2409825"/>
-                <wp:effectExtent l="0" t="0" r="28575" b="28575"/>
-                <wp:wrapNone/>
-                <wp:docPr id="7" name="AutoShape 10"/>
-                <wp:cNvGraphicFramePr>
-                  <a:graphicFrameLocks xmlns:a="http://schemas.openxmlformats.org/drawingml/2006/main"/>
-                </wp:cNvGraphicFramePr>
-                <a:graphic xmlns:a="http://schemas.openxmlformats.org/drawingml/2006/main">
-                  <a:graphicData uri="http://schemas.microsoft.com/office/word/2010/wordprocessingShape">
-                    <wps:wsp>
-                      <wps:cNvSpPr>
-                        <a:spLocks noChangeArrowheads="1"/>
-                      </wps:cNvSpPr>
-                      <wps:spPr bwMode="auto">
-                        <a:xfrm>
-                          <a:off x="0" y="0"/>
-                          <a:ext cx="3609975" cy="2409825"/>
-                        </a:xfrm>
-                        <a:prstGeom prst="roundRect">
-                          <a:avLst>
-                            <a:gd name="adj" fmla="val 16667"/>
-                          </a:avLst>
-                        </a:prstGeom>
-                        <a:solidFill>
-                          <a:srgbClr val="FFFFFF"/>
-                        </a:solidFill>
-                        <a:ln w="9525">
-                          <a:solidFill>
-                            <a:srgbClr val="000000"/>
-                          </a:solidFill>
-                          <a:round/>
-                          <a:headEnd/>
-                          <a:tailEnd/>
-                        </a:ln>
-                      </wps:spPr>
-                      <wps:txbx>
-                        <w:txbxContent>
-                          <w:p>
-                            <w:pPr>
-                              <w:spacing w:line="240" w:lineRule="auto"/>
-                            </w:pPr>
-                            <w:r>
-                              <w:rPr>
-                                <w:noProof/>
-                              </w:rPr>
-                              <w:drawing>
-                                <wp:inline distT="0" distB="0" distL="0" distR="0" wp14:anchorId="3751E72E" wp14:editId="03CA21DD">
-                                  <wp:extent cx="2371725" cy="635395"/>
-                                  <wp:effectExtent l="0" t="0" r="0" b="0"/>
-                                  <wp:docPr id="3" name="Picture 3"/>
-                                  <wp:cNvGraphicFramePr>
-                                    <a:graphicFrameLocks xmlns:a="http://schemas.openxmlformats.org/drawingml/2006/main" noChangeAspect="1"/>
-                                  </wp:cNvGraphicFramePr>
-                                  <a:graphic xmlns:a="http://schemas.openxmlformats.org/drawingml/2006/main">
-                                    <a:graphicData uri="http://schemas.openxmlformats.org/drawingml/2006/picture">
-                                      <pic:pic xmlns:pic="http://schemas.openxmlformats.org/drawingml/2006/picture">
-                                        <pic:nvPicPr>
-                                          <pic:cNvPr id="0" name="Picture 3"/>
-                                          <pic:cNvPicPr>
-                                            <a:picLocks noChangeAspect="1" noChangeArrowheads="1"/>
-                                          </pic:cNvPicPr>
-                                        </pic:nvPicPr>
-                                        <pic:blipFill>
-                                          <a:blip r:embed="rId6">
-                                            <a:extLst>
-                                              <a:ext uri="{28A0092B-C50C-407E-A947-70E740481C1C}">
-                                                <a14:useLocalDpi xmlns:a14="http://schemas.microsoft.com/office/drawing/2010/main" val="0"/>
-                                              </a:ext>
-                                            </a:extLst>
-                                          </a:blip>
-                                          <a:srcRect/>
-                                          <a:stretch>
-                                            <a:fillRect/>
-                                          </a:stretch>
-                                        </pic:blipFill>
-                                        <pic:spPr bwMode="auto">
-                                          <a:xfrm>
-                                            <a:off x="0" y="0"/>
-                                            <a:ext cx="2419047" cy="648073"/>
-                                          </a:xfrm>
-                                          <a:prstGeom prst="rect">
-                                            <a:avLst/>
-                                          </a:prstGeom>
-                                          <a:noFill/>
-                                          <a:ln>
-                                            <a:noFill/>
-                                          </a:ln>
-                                        </pic:spPr>
-                                      </pic:pic>
-                                    </a:graphicData>
-                                  </a:graphic>
-                                </wp:inline>
-                              </w:drawing>
-                            </w:r>
-                            <w:r>
-                              <w:rPr>
-                                <w:noProof/>
-                              </w:rPr>
-                              <w:drawing>
-                                <wp:inline distT="0" distB="0" distL="0" distR="0" wp14:anchorId="5149B3D7" wp14:editId="34762064">
-                                  <wp:extent cx="771525" cy="771525"/>
-                                  <wp:effectExtent l="0" t="0" r="9525" b="9525"/>
-                                  <wp:docPr id="5" name="Picture 5"/>
-                                  <wp:cNvGraphicFramePr>
-                                    <a:graphicFrameLocks xmlns:a="http://schemas.openxmlformats.org/drawingml/2006/main" noChangeAspect="1"/>
-                                  </wp:cNvGraphicFramePr>
-                                  <a:graphic xmlns:a="http://schemas.openxmlformats.org/drawingml/2006/main">
-                                    <a:graphicData uri="http://schemas.openxmlformats.org/drawingml/2006/picture">
-                                      <pic:pic xmlns:pic="http://schemas.openxmlformats.org/drawingml/2006/picture">
-                                        <pic:nvPicPr>
-                                          <pic:cNvPr id="0" name="Picture 4"/>
-                                          <pic:cNvPicPr>
-                                            <a:picLocks noChangeAspect="1" noChangeArrowheads="1"/>
-                                          </pic:cNvPicPr>
-                                        </pic:nvPicPr>
-                                        <pic:blipFill>
-                                          <a:blip r:embed="rId7">
-                                            <a:extLst>
-                                              <a:ext uri="{28A0092B-C50C-407E-A947-70E740481C1C}">
-                                                <a14:useLocalDpi xmlns:a14="http://schemas.microsoft.com/office/drawing/2010/main" val="0"/>
-                                              </a:ext>
-                                            </a:extLst>
-                                          </a:blip>
-                                          <a:srcRect/>
-                                          <a:stretch>
-                                            <a:fillRect/>
-                                          </a:stretch>
-                                        </pic:blipFill>
-                                        <pic:spPr bwMode="auto">
-                                          <a:xfrm>
-                                            <a:off x="0" y="0"/>
-                                            <a:ext cx="771525" cy="771525"/>
-                                          </a:xfrm>
-                                          <a:prstGeom prst="rect">
-                                            <a:avLst/>
-                                          </a:prstGeom>
-                                          <a:noFill/>
-                                          <a:ln>
-                                            <a:noFill/>
-                                          </a:ln>
-                                        </pic:spPr>
-                                      </pic:pic>
-                                    </a:graphicData>
-                                  </a:graphic>
-                                </wp:inline>
-                              </w:drawing>
-                            </w:r>
-                          </w:p>
-                          <w:p>
-                            <w:pPr>
-                              <w:pStyle w:val="NoSpacing"/>
-                              <w:jc w:val="center"/>
-                              <w:rPr>
-                                <w:rFonts w:asciiTheme="majorHAnsi" w:eastAsiaTheme="majorEastAsia" w:hAnsiTheme="majorHAnsi" w:cstheme="majorBidi"/>
-                                <w:color w:val="365F91" w:themeColor="accent1" w:themeShade="BF"/>
-                                <w:sz w:val="18"/>
-                                <w:szCs w:val="18"/>
-                              </w:rPr>
-                            </w:pPr>
-                            <w:r>
-                              <w:rPr>
-                                <w:rFonts w:asciiTheme="majorHAnsi" w:eastAsiaTheme="majorEastAsia" w:hAnsiTheme="majorHAnsi" w:cstheme="majorBidi"/>
-                                <w:color w:val="365F91" w:themeColor="accent1" w:themeShade="BF"/>
-                                <w:sz w:val="18"/>
-                                <w:szCs w:val="18"/>
-                              </w:rPr>
-                              <w:t>95 Du Toitspan Road, Office No 1, Kimberl</w:t>
-                            </w:r>
-                            <w:r>
-                              <w:rPr>
-                                <w:rFonts w:asciiTheme="majorHAnsi" w:eastAsiaTheme="majorEastAsia" w:hAnsiTheme="majorHAnsi" w:cstheme="majorBidi"/>
-                                <w:color w:val="365F91" w:themeColor="accent1" w:themeShade="BF"/>
-                                <w:sz w:val="18"/>
-                                <w:szCs w:val="18"/>
-                              </w:rPr>
-                              <w:t>e</w:t>
-                            </w:r>
-                            <w:r>
-                              <w:rPr>
-                                <w:rFonts w:asciiTheme="majorHAnsi" w:eastAsiaTheme="majorEastAsia" w:hAnsiTheme="majorHAnsi" w:cstheme="majorBidi"/>
-                                <w:color w:val="365F91" w:themeColor="accent1" w:themeShade="BF"/>
-                                <w:sz w:val="18"/>
-                                <w:szCs w:val="18"/>
-                              </w:rPr>
-                              <w:t>y, 8301</w:t>
-                            </w:r>
-                          </w:p>
-                          <w:p>
-                            <w:pPr>
-                              <w:pStyle w:val="NoSpacing"/>
-                              <w:jc w:val="center"/>
-                              <w:rPr>
-                                <w:rFonts w:asciiTheme="majorHAnsi" w:eastAsiaTheme="majorEastAsia" w:hAnsiTheme="majorHAnsi" w:cstheme="majorBidi"/>
-                                <w:color w:val="365F91" w:themeColor="accent1" w:themeShade="BF"/>
-                                <w:sz w:val="18"/>
-                                <w:szCs w:val="18"/>
-                              </w:rPr>
-                            </w:pPr>
-                            <w:r>
-                              <w:rPr>
-                                <w:rFonts w:asciiTheme="majorHAnsi" w:eastAsiaTheme="majorEastAsia" w:hAnsiTheme="majorHAnsi" w:cstheme="majorBidi"/>
-                                <w:color w:val="365F91" w:themeColor="accent1" w:themeShade="BF"/>
-                                <w:sz w:val="18"/>
-                                <w:szCs w:val="18"/>
-                              </w:rPr>
-                              <w:t>Tel: 074 064 6867 / 071 356 6569, Fax: 053 833 1303</w:t>
-                            </w:r>
-                          </w:p>
-                          <w:p>
-                            <w:pPr>
-                              <w:pStyle w:val="NoSpacing"/>
-                              <w:jc w:val="center"/>
-                              <w:rPr>
-                                <w:rFonts w:asciiTheme="majorHAnsi" w:eastAsiaTheme="majorEastAsia" w:hAnsiTheme="majorHAnsi" w:cstheme="majorBidi"/>
-                                <w:color w:val="365F91" w:themeColor="accent1" w:themeShade="BF"/>
-                                <w:sz w:val="18"/>
-                                <w:szCs w:val="18"/>
-                              </w:rPr>
-                            </w:pPr>
-                            <w:r>
-                              <w:rPr>
-                                <w:rFonts w:asciiTheme="majorHAnsi" w:eastAsiaTheme="majorEastAsia" w:hAnsiTheme="majorHAnsi" w:cstheme="majorBidi"/>
-                                <w:color w:val="365F91" w:themeColor="accent1" w:themeShade="BF"/>
-                                <w:sz w:val="18"/>
-                                <w:szCs w:val="18"/>
-                              </w:rPr>
-                              <w:t xml:space="preserve">E-mail: </w:t>
-                            </w:r>
-                            <w:hyperlink r:id="rId8" w:history="1">
-                              <w:r>
-                                <w:rPr>
-                                  <w:rStyle w:val="Hyperlink"/>
-                                  <w:rFonts w:asciiTheme="majorHAnsi" w:eastAsiaTheme="majorEastAsia" w:hAnsiTheme="majorHAnsi" w:cstheme="majorBidi"/>
-                                  <w:sz w:val="18"/>
-                                  <w:szCs w:val="18"/>
-                                </w:rPr>
-                                <w:t>nattexfuneralschemes@telkomsa.net</w:t>
-                              </w:r>
-                            </w:hyperlink>
-                          </w:p>
-                          <w:p>
-                            <w:pPr>
-                              <w:pStyle w:val="NoSpacing"/>
-                              <w:jc w:val="center"/>
-                              <w:rPr>
-                                <w:rFonts w:asciiTheme="majorHAnsi" w:eastAsiaTheme="majorEastAsia" w:hAnsiTheme="majorHAnsi" w:cstheme="majorBidi"/>
-                                <w:color w:val="365F91" w:themeColor="accent1" w:themeShade="BF"/>
-                                <w:sz w:val="18"/>
-                                <w:szCs w:val="18"/>
-                              </w:rPr>
-                            </w:pPr>
-                            <w:r>
-                              <w:rPr>
-                                <w:rFonts w:asciiTheme="majorHAnsi" w:eastAsiaTheme="majorEastAsia" w:hAnsiTheme="majorHAnsi" w:cstheme="majorBidi"/>
-                                <w:color w:val="365F91" w:themeColor="accent1" w:themeShade="BF"/>
-                                <w:sz w:val="18"/>
-                                <w:szCs w:val="18"/>
-                              </w:rPr>
-                              <w:t>Nattex Funeral Scheme is a Juristic Representative under Ingwe Life 46004 Underwritten by African Unity</w:t>
-                            </w:r>
-                          </w:p>
-                          <w:p>
-                            <w:pPr>
-                              <w:pStyle w:val="NoSpacing"/>
-                              <w:jc w:val="center"/>
-                              <w:rPr>
-                                <w:rStyle w:val="Hyperlink"/>
-                                <w:sz w:val="18"/>
-                                <w:szCs w:val="18"/>
-                              </w:rPr>
-                            </w:pPr>
-                            <w:r>
-                              <w:rPr>
-                                <w:rFonts w:asciiTheme="majorHAnsi" w:eastAsiaTheme="majorEastAsia" w:hAnsiTheme="majorHAnsi" w:cstheme="majorBidi"/>
-                                <w:color w:val="365F91" w:themeColor="accent1" w:themeShade="BF"/>
-                                <w:sz w:val="18"/>
-                                <w:szCs w:val="18"/>
-                              </w:rPr>
-                              <w:t xml:space="preserve">E Mail: </w:t>
-                            </w:r>
-                            <w:hyperlink r:id="rId9" w:history="1">
-                              <w:r>
-                                <w:rPr>
-                                  <w:rStyle w:val="Hyperlink"/>
-                                  <w:sz w:val="18"/>
-                                  <w:szCs w:val="18"/>
-                                </w:rPr>
-                                <w:t>Winston.nattex@gmail.com</w:t>
-                              </w:r>
-                            </w:hyperlink>
-                          </w:p>
-                          <w:p>
-                            <w:pPr>
-                              <w:pStyle w:val="NoSpacing"/>
-                              <w:jc w:val="center"/>
-                              <w:rPr>
-                                <w:rStyle w:val="Hyperlink"/>
-                                <w:sz w:val="18"/>
-                                <w:szCs w:val="18"/>
-                                <w:u w:val="none"/>
-                              </w:rPr>
-                            </w:pPr>
-                            <w:r>
-                              <w:rPr>
-                                <w:rFonts w:asciiTheme="majorHAnsi" w:eastAsiaTheme="majorEastAsia" w:hAnsiTheme="majorHAnsi" w:cstheme="majorBidi"/>
-                                <w:color w:val="365F91" w:themeColor="accent1" w:themeShade="BF"/>
-                                <w:sz w:val="18"/>
-                                <w:szCs w:val="18"/>
-                              </w:rPr>
-                              <w:t>FSB License Number:</w:t>
-                            </w:r>
-                            <w:r>
-                              <w:rPr>
-                                <w:rStyle w:val="Hyperlink"/>
-                                <w:sz w:val="18"/>
-                                <w:szCs w:val="18"/>
-                                <w:u w:val="none"/>
-                              </w:rPr>
-                              <w:t xml:space="preserve"> 47679</w:t>
-                            </w:r>
-                          </w:p>
-                          <w:p>
-                            <w:pPr>
-                              <w:pStyle w:val="NoSpacing"/>
-                              <w:jc w:val="center"/>
-                              <w:rPr>
-                                <w:b/>
-                                <w:sz w:val="22"/>
-                                <w:szCs w:val="22"/>
-                              </w:rPr>
-                            </w:pPr>
-                          </w:p>
-                          <w:p>
-                            <w:pPr>
-                              <w:pStyle w:val="NoSpacing"/>
-                              <w:jc w:val="center"/>
-                              <w:rPr>
-                                <w:rFonts w:cstheme="minorHAnsi"/>
-                                <w:sz w:val="22"/>
-                                <w:szCs w:val="22"/>
-                              </w:rPr>
-                            </w:pPr>
-                          </w:p>
-                          <w:p>
-                            <w:pPr>
-                              <w:ind w:left="2160" w:firstLine="720"/>
-                              <w:jc w:val="center"/>
-                              <w:rPr>
-                                <w:b/>
-                                <w:sz w:val="48"/>
-                                <w:szCs w:val="48"/>
-                              </w:rPr>
-                            </w:pPr>
-                          </w:p>
-                          <w:p>
-                            <w:pPr>
-                              <w:ind w:left="2160" w:firstLine="720"/>
-                              <w:jc w:val="center"/>
-                              <w:rPr>
-                                <w:b/>
-                                <w:sz w:val="48"/>
-                                <w:szCs w:val="48"/>
-                              </w:rPr>
-                            </w:pPr>
-                          </w:p>
-                          <w:p>
-                            <w:pPr>
-                              <w:jc w:val="center"/>
-                              <w:rPr>
-                                <w:b/>
-                                <w:sz w:val="44"/>
-                                <w:szCs w:val="44"/>
-                              </w:rPr>
-                            </w:pPr>
-                          </w:p>
-                        </w:txbxContent>
-                      </wps:txbx>
-                      <wps:bodyPr rot="0" vert="horz" wrap="square" lIns="91440" tIns="45720" rIns="91440" bIns="45720" anchor="t" anchorCtr="0" upright="1">
-                        <a:noAutofit/>
-                      </wps:bodyPr>
-                    </wps:wsp>
-                  </a:graphicData>
-                </a:graphic>
-                <wp14:sizeRelH relativeFrom="page">
-                  <wp14:pctWidth>0</wp14:pctWidth>
-                </wp14:sizeRelH>
-                <wp14:sizeRelV relativeFrom="page">
-                  <wp14:pctHeight>0</wp14:pctHeight>
-                </wp14:sizeRelV>
-              </wp:anchor>
-            </w:drawing>
-          </mc:Choice>
-          <mc:Fallback>
-            <w:pict>
-              <v:roundrect w14:anchorId="620E942F" id="AutoShape 10" o:spid="_x0000_s1027" style="position:absolute;margin-left:2.25pt;margin-top:32.25pt;width:284.25pt;height:189.75pt;z-index:251665408;visibility:visible;mso-wrap-style:square;mso-width-percent:0;mso-height-percent:0;mso-wrap-distance-left:9pt;mso-wrap-distance-top:0;mso-wrap-distance-right:9pt;mso-wrap-distance-bottom:0;mso-position-horizontal:absolute;mso-position-horizontal-relative:text;mso-position-vertical:absolute;mso-position-vertical-relative:text;mso-width-percent:0;mso-height-percent:0;mso-width-relative:page;mso-height-relative:page;v-text-anchor:top" arcsize="10923f" o:gfxdata="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">
-                <v:textbox>
-                  <w:txbxContent>
-                    <w:p>
-                      <w:pPr>
-                        <w:spacing w:line="240" w:lineRule="auto"/>
-                      </w:pPr>
-                      <w:r>
-                        <w:rPr>
-                          <w:noProof/>
-                        </w:rPr>
-                        <w:drawing>
-                          <wp:inline distT="0" distB="0" distL="0" distR="0" wp14:anchorId="3751E72E" wp14:editId="03CA21DD">
-                            <wp:extent cx="2371725" cy="635395"/>
-                            <wp:effectExtent l="0" t="0" r="0" b="0"/>
-                            <wp:docPr id="3" name="Picture 3"/>
-                            <wp:cNvGraphicFramePr>
-                              <a:graphicFrameLocks xmlns:a="http://schemas.openxmlformats.org/drawingml/2006/main" noChangeAspect="1"/>
-                            </wp:cNvGraphicFramePr>
-                            <a:graphic xmlns:a="http://schemas.openxmlformats.org/drawingml/2006/main">
-                              <a:graphicData uri="http://schemas.openxmlformats.org/drawingml/2006/picture">
-                                <pic:pic xmlns:pic="http://schemas.openxmlformats.org/drawingml/2006/picture">
-                                  <pic:nvPicPr>
-                                    <pic:cNvPr id="0" name="Picture 3"/>
-                                    <pic:cNvPicPr>
-                                      <a:picLocks noChangeAspect="1" noChangeArrowheads="1"/>
-                                    </pic:cNvPicPr>
-                                  </pic:nvPicPr>
-                                  <pic:blipFill>
-                                    <a:blip r:embed="rId6">
-                                      <a:extLst>
-                                        <a:ext uri="{28A0092B-C50C-407E-A947-70E740481C1C}">
-                                          <a14:useLocalDpi xmlns:a14="http://schemas.microsoft.com/office/drawing/2010/main" val="0"/>
-                                        </a:ext>
-                                      </a:extLst>
-                                    </a:blip>
-                                    <a:srcRect/>
-                                    <a:stretch>
-                                      <a:fillRect/>
-                                    </a:stretch>
-                                  </pic:blipFill>
-                                  <pic:spPr bwMode="auto">
-                                    <a:xfrm>
-                                      <a:off x="0" y="0"/>
-                                      <a:ext cx="2419047" cy="648073"/>
-                                    </a:xfrm>
-                                    <a:prstGeom prst="rect">
-                                      <a:avLst/>
-                                    </a:prstGeom>
-                                    <a:noFill/>
-                                    <a:ln>
-                                      <a:noFill/>
-                                    </a:ln>
-                                  </pic:spPr>
-                                </pic:pic>
-                              </a:graphicData>
-                            </a:graphic>
-                          </wp:inline>
-                        </w:drawing>
-                      </w:r>
-                      <w:r>
-                        <w:rPr>
-                          <w:noProof/>
-                        </w:rPr>
-                        <w:drawing>
-                          <wp:inline distT="0" distB="0" distL="0" distR="0" wp14:anchorId="5149B3D7" wp14:editId="34762064">
-                            <wp:extent cx="771525" cy="771525"/>
-                            <wp:effectExtent l="0" t="0" r="9525" b="9525"/>
-                            <wp:docPr id="5" name="Picture 5"/>
-                            <wp:cNvGraphicFramePr>
-                              <a:graphicFrameLocks xmlns:a="http://schemas.openxmlformats.org/drawingml/2006/main" noChangeAspect="1"/>
-                            </wp:cNvGraphicFramePr>
-                            <a:graphic xmlns:a="http://schemas.openxmlformats.org/drawingml/2006/main">
-                              <a:graphicData uri="http://schemas.openxmlformats.org/drawingml/2006/picture">
-                                <pic:pic xmlns:pic="http://schemas.openxmlformats.org/drawingml/2006/picture">
-                                  <pic:nvPicPr>
-                                    <pic:cNvPr id="0" name="Picture 4"/>
-                                    <pic:cNvPicPr>
-                                      <a:picLocks noChangeAspect="1" noChangeArrowheads="1"/>
-                                    </pic:cNvPicPr>
-                                  </pic:nvPicPr>
-                                  <pic:blipFill>
-                                    <a:blip r:embed="rId7">
-                                      <a:extLst>
-                                        <a:ext uri="{28A0092B-C50C-407E-A947-70E740481C1C}">
-                                          <a14:useLocalDpi xmlns:a14="http://schemas.microsoft.com/office/drawing/2010/main" val="0"/>
-                                        </a:ext>
-                                      </a:extLst>
-                                    </a:blip>
-                                    <a:srcRect/>
-                                    <a:stretch>
-                                      <a:fillRect/>
-                                    </a:stretch>
-                                  </pic:blipFill>
-                                  <pic:spPr bwMode="auto">
-                                    <a:xfrm>
-                                      <a:off x="0" y="0"/>
-                                      <a:ext cx="771525" cy="771525"/>
-                                    </a:xfrm>
-                                    <a:prstGeom prst="rect">
-                                      <a:avLst/>
-                                    </a:prstGeom>
-                                    <a:noFill/>
-                                    <a:ln>
-                                      <a:noFill/>
-                                    </a:ln>
-                                  </pic:spPr>
-                                </pic:pic>
-                              </a:graphicData>
-                            </a:graphic>
-                          </wp:inline>
-                        </w:drawing>
-                      </w:r>
-                    </w:p>
-                    <w:p>
-                      <w:pPr>
-                        <w:pStyle w:val="NoSpacing"/>
-                        <w:jc w:val="center"/>
-                        <w:rPr>
-                          <w:rFonts w:asciiTheme="majorHAnsi" w:eastAsiaTheme="majorEastAsia" w:hAnsiTheme="majorHAnsi" w:cstheme="majorBidi"/>
-                          <w:color w:val="365F91" w:themeColor="accent1" w:themeShade="BF"/>
-                          <w:sz w:val="18"/>
-                          <w:szCs w:val="18"/>
-                        </w:rPr>
-                      </w:pPr>
-                      <w:r>
-                        <w:rPr>
-                          <w:rFonts w:asciiTheme="majorHAnsi" w:eastAsiaTheme="majorEastAsia" w:hAnsiTheme="majorHAnsi" w:cstheme="majorBidi"/>
-                          <w:color w:val="365F91" w:themeColor="accent1" w:themeShade="BF"/>
-                          <w:sz w:val="18"/>
-                          <w:szCs w:val="18"/>
-                        </w:rPr>
-                        <w:t>95 Du Toitspan Road, Office No 1, Kimberl</w:t>
-                      </w:r>
-                      <w:r>
-                        <w:rPr>
-                          <w:rFonts w:asciiTheme="majorHAnsi" w:eastAsiaTheme="majorEastAsia" w:hAnsiTheme="majorHAnsi" w:cstheme="majorBidi"/>
-                          <w:color w:val="365F91" w:themeColor="accent1" w:themeShade="BF"/>
-                          <w:sz w:val="18"/>
-                          <w:szCs w:val="18"/>
-                        </w:rPr>
-                        <w:t>e</w:t>
-                      </w:r>
-                      <w:r>
-                        <w:rPr>
-                          <w:rFonts w:asciiTheme="majorHAnsi" w:eastAsiaTheme="majorEastAsia" w:hAnsiTheme="majorHAnsi" w:cstheme="majorBidi"/>
-                          <w:color w:val="365F91" w:themeColor="accent1" w:themeShade="BF"/>
-                          <w:sz w:val="18"/>
-                          <w:szCs w:val="18"/>
-                        </w:rPr>
-                        <w:t>y, 8301</w:t>
-                      </w:r>
-                    </w:p>
-                    <w:p>
-                      <w:pPr>
-                        <w:pStyle w:val="NoSpacing"/>
-                        <w:jc w:val="center"/>
-                        <w:rPr>
-                          <w:rFonts w:asciiTheme="majorHAnsi" w:eastAsiaTheme="majorEastAsia" w:hAnsiTheme="majorHAnsi" w:cstheme="majorBidi"/>
-                          <w:color w:val="365F91" w:themeColor="accent1" w:themeShade="BF"/>
-                          <w:sz w:val="18"/>
-                          <w:szCs w:val="18"/>
-                        </w:rPr>
-                      </w:pPr>
-                      <w:r>
-                        <w:rPr>
-                          <w:rFonts w:asciiTheme="majorHAnsi" w:eastAsiaTheme="majorEastAsia" w:hAnsiTheme="majorHAnsi" w:cstheme="majorBidi"/>
-                          <w:color w:val="365F91" w:themeColor="accent1" w:themeShade="BF"/>
-                          <w:sz w:val="18"/>
-                          <w:szCs w:val="18"/>
-                        </w:rPr>
-                        <w:t>Tel: 074 064 6867 / 071 356 6569, Fax: 053 833 1303</w:t>
-                      </w:r>
-                    </w:p>
-                    <w:p>
-                      <w:pPr>
-                        <w:pStyle w:val="NoSpacing"/>
-                        <w:jc w:val="center"/>
-                        <w:rPr>
-                          <w:rFonts w:asciiTheme="majorHAnsi" w:eastAsiaTheme="majorEastAsia" w:hAnsiTheme="majorHAnsi" w:cstheme="majorBidi"/>
-                          <w:color w:val="365F91" w:themeColor="accent1" w:themeShade="BF"/>
-                          <w:sz w:val="18"/>
-                          <w:szCs w:val="18"/>
-                        </w:rPr>
-                      </w:pPr>
-                      <w:r>
-                        <w:rPr>
-                          <w:rFonts w:asciiTheme="majorHAnsi" w:eastAsiaTheme="majorEastAsia" w:hAnsiTheme="majorHAnsi" w:cstheme="majorBidi"/>
-                          <w:color w:val="365F91" w:themeColor="accent1" w:themeShade="BF"/>
-                          <w:sz w:val="18"/>
-                          <w:szCs w:val="18"/>
-                        </w:rPr>
-                        <w:t xml:space="preserve">E-mail: </w:t>
-                      </w:r>
-                      <w:hyperlink r:id="rId10" w:history="1">
-                        <w:r>
-                          <w:rPr>
-                            <w:rStyle w:val="Hyperlink"/>
-                            <w:rFonts w:asciiTheme="majorHAnsi" w:eastAsiaTheme="majorEastAsia" w:hAnsiTheme="majorHAnsi" w:cstheme="majorBidi"/>
-                            <w:sz w:val="18"/>
-                            <w:szCs w:val="18"/>
-                          </w:rPr>
-                          <w:t>nattexfuneralschemes@telkomsa.net</w:t>
-                        </w:r>
-                      </w:hyperlink>
-                    </w:p>
-                    <w:p>
-                      <w:pPr>
-                        <w:pStyle w:val="NoSpacing"/>
-                        <w:jc w:val="center"/>
-                        <w:rPr>
-                          <w:rFonts w:asciiTheme="majorHAnsi" w:eastAsiaTheme="majorEastAsia" w:hAnsiTheme="majorHAnsi" w:cstheme="majorBidi"/>
-                          <w:color w:val="365F91" w:themeColor="accent1" w:themeShade="BF"/>
-                          <w:sz w:val="18"/>
-                          <w:szCs w:val="18"/>
-                        </w:rPr>
-                      </w:pPr>
-                      <w:r>
-                        <w:rPr>
-                          <w:rFonts w:asciiTheme="majorHAnsi" w:eastAsiaTheme="majorEastAsia" w:hAnsiTheme="majorHAnsi" w:cstheme="majorBidi"/>
-                          <w:color w:val="365F91" w:themeColor="accent1" w:themeShade="BF"/>
-                          <w:sz w:val="18"/>
-                          <w:szCs w:val="18"/>
-                        </w:rPr>
-                        <w:t>Nattex Funeral Scheme is a Juristic Representative under Ingwe Life 46004 Underwritten by African Unity</w:t>
-                      </w:r>
-                    </w:p>
-                    <w:p>
-                      <w:pPr>
-                        <w:pStyle w:val="NoSpacing"/>
-                        <w:jc w:val="center"/>
-                        <w:rPr>
-                          <w:rStyle w:val="Hyperlink"/>
-                          <w:sz w:val="18"/>
-                          <w:szCs w:val="18"/>
-                        </w:rPr>
-                      </w:pPr>
-                      <w:r>
-                        <w:rPr>
-                          <w:rFonts w:asciiTheme="majorHAnsi" w:eastAsiaTheme="majorEastAsia" w:hAnsiTheme="majorHAnsi" w:cstheme="majorBidi"/>
-                          <w:color w:val="365F91" w:themeColor="accent1" w:themeShade="BF"/>
-                          <w:sz w:val="18"/>
-                          <w:szCs w:val="18"/>
-                        </w:rPr>
-                        <w:t xml:space="preserve">E Mail: </w:t>
-                      </w:r>
-                      <w:hyperlink r:id="rId11" w:history="1">
-                        <w:r>
-                          <w:rPr>
-                            <w:rStyle w:val="Hyperlink"/>
-                            <w:sz w:val="18"/>
-                            <w:szCs w:val="18"/>
-                          </w:rPr>
-                          <w:t>Winston.nattex@gmail.com</w:t>
-                        </w:r>
-                      </w:hyperlink>
-                    </w:p>
-                    <w:p>
-                      <w:pPr>
-                        <w:pStyle w:val="NoSpacing"/>
-                        <w:jc w:val="center"/>
-                        <w:rPr>
-                          <w:rStyle w:val="Hyperlink"/>
-                          <w:sz w:val="18"/>
-                          <w:szCs w:val="18"/>
-                          <w:u w:val="none"/>
-                        </w:rPr>
-                      </w:pPr>
-                      <w:r>
-                        <w:rPr>
-                          <w:rFonts w:asciiTheme="majorHAnsi" w:eastAsiaTheme="majorEastAsia" w:hAnsiTheme="majorHAnsi" w:cstheme="majorBidi"/>
-                          <w:color w:val="365F91" w:themeColor="accent1" w:themeShade="BF"/>
-                          <w:sz w:val="18"/>
-                          <w:szCs w:val="18"/>
-                        </w:rPr>
-                        <w:t>FSB License Number:</w:t>
-                      </w:r>
-                      <w:r>
-                        <w:rPr>
-                          <w:rStyle w:val="Hyperlink"/>
-                          <w:sz w:val="18"/>
-                          <w:szCs w:val="18"/>
-                          <w:u w:val="none"/>
-                        </w:rPr>
-                        <w:t xml:space="preserve"> 47679</w:t>
-                      </w:r>
-                    </w:p>
-                    <w:p>
-                      <w:pPr>
-                        <w:pStyle w:val="NoSpacing"/>
-                        <w:jc w:val="center"/>
-                        <w:rPr>
-                          <w:b/>
-                          <w:sz w:val="22"/>
-                          <w:szCs w:val="22"/>
-                        </w:rPr>
-                      </w:pPr>
-                    </w:p>
-                    <w:p>
-                      <w:pPr>
-                        <w:pStyle w:val="NoSpacing"/>
-                        <w:jc w:val="center"/>
-                        <w:rPr>
-                          <w:rFonts w:cstheme="minorHAnsi"/>
-                          <w:sz w:val="22"/>
-                          <w:szCs w:val="22"/>
-                        </w:rPr>
-                      </w:pPr>
-                    </w:p>
-                    <w:p>
-                      <w:pPr>
-                        <w:ind w:left="2160" w:firstLine="720"/>
-                        <w:jc w:val="center"/>
-                        <w:rPr>
-                          <w:b/>
-                          <w:sz w:val="48"/>
-                          <w:szCs w:val="48"/>
-                        </w:rPr>
-                      </w:pPr>
-                    </w:p>
-                    <w:p>
-                      <w:pPr>
-                        <w:ind w:left="2160" w:firstLine="720"/>
-                        <w:jc w:val="center"/>
-                        <w:rPr>
-                          <w:b/>
-                          <w:sz w:val="48"/>
-                          <w:szCs w:val="48"/>
-                        </w:rPr>
-                      </w:pPr>
-                    </w:p>
-                    <w:p>
-                      <w:pPr>
-                        <w:jc w:val="center"/>
-                        <w:rPr>
-                          <w:b/>
-                          <w:sz w:val="44"/>
-                          <w:szCs w:val="44"/>
-                        </w:rPr>
-                      </w:pPr>
-                    </w:p>
-                  </w:txbxContent>
-                </v:textbox>
-              </v:roundrect>
-            </w:pict>
-          </mc:Fallback>
-        </mc:AlternateContent>
-      </w:r>
-      <w:r>
-        <w:rPr>
-          <w:noProof/>
-        </w:rPr>
-        <mc:AlternateContent>
-          <mc:Choice Requires="wps">
-            <w:drawing>
-              <wp:anchor distT="0" distB="0" distL="114300" distR="114300" simplePos="0" relativeHeight="251664384" behindDoc="0" locked="0" layoutInCell="1" allowOverlap="1" wp14:anchorId="6457BAAB" wp14:editId="7703F0A4">
+              <wp:anchor distT="0" distB="0" distL="114300" distR="114300" simplePos="0" relativeHeight="251664384" behindDoc="0" locked="0" layoutInCell="1" allowOverlap="1" wp14:anchorId="6457BAAB" wp14:editId="7D9FF4B3">
                 <wp:simplePos x="0" y="0"/>
                 <wp:positionH relativeFrom="column">
                   <wp:posOffset>-95250</wp:posOffset>
                 </wp:positionH>
                 <wp:positionV relativeFrom="paragraph">
-                  <wp:posOffset>0</wp:posOffset>
+                  <wp:posOffset>-1</wp:posOffset>
                 </wp:positionV>
-                <wp:extent cx="6153150" cy="7639050"/>
-                <wp:effectExtent l="0" t="0" r="0" b="0"/>
+                <wp:extent cx="6153150" cy="8048625"/>
+                <wp:effectExtent l="0" t="0" r="0" b="9525"/>
                 <wp:wrapNone/>
                 <wp:docPr id="6" name="Text Box 8"/>
                 <wp:cNvGraphicFramePr>
@@ -1775,7 +34,7 @@
                       <wps:spPr bwMode="auto">
                         <a:xfrm>
                           <a:off x="0" y="0"/>
-                          <a:ext cx="6153150" cy="7639050"/>
+                          <a:ext cx="6153150" cy="8048625"/>
                         </a:xfrm>
                         <a:prstGeom prst="rect">
                           <a:avLst/>
@@ -2166,70 +425,77 @@
                               </w:rPr>
                               <w:t>r</w:t>
                             </w:r>
+                            <w:r>
+                              <w:rPr>
+                                <w:b/>
+                                <w:sz w:val="36"/>
+                                <w:szCs w:val="36"/>
+                              </w:rPr>
+                              <w:t>&gt;</w:t>
+                            </w:r>
+                          </w:p>
+                          <w:p>
+                            <w:pPr>
+                              <w:pStyle w:val="NoSpacing"/>
+                              <w:jc w:val="center"/>
+                              <w:rPr>
+                                <w:b/>
+                                <w:sz w:val="28"/>
+                                <w:szCs w:val="28"/>
+                              </w:rPr>
+                            </w:pPr>
+                          </w:p>
+                          <w:p>
+                            <w:pPr>
+                              <w:pStyle w:val="NoSpacing"/>
+                              <w:rPr>
+                                <w:sz w:val="20"/>
+                                <w:szCs w:val="20"/>
+                              </w:rPr>
+                            </w:pPr>
+                            <w:r>
+                              <w:rPr>
+                                <w:sz w:val="20"/>
+                                <w:szCs w:val="20"/>
+                              </w:rPr>
+                              <w:t xml:space="preserve"> </w:t>
+                            </w:r>
+                            <w:r>
+                              <w:rPr>
+                                <w:sz w:val="20"/>
+                                <w:szCs w:val="20"/>
+                              </w:rPr>
+                              <w:t xml:space="preserve">(Please note that the quotation is valid for </w:t>
+                            </w:r>
+                            <w:r>
+                              <w:rPr>
+                                <w:sz w:val="20"/>
+                                <w:szCs w:val="20"/>
+                              </w:rPr>
+                              <w:t>&lt;QuotationValidDays&gt;</w:t>
+                            </w:r>
+                            <w:r>
+                              <w:rPr>
+                                <w:sz w:val="20"/>
+                                <w:szCs w:val="20"/>
+                              </w:rPr>
+                              <w:t xml:space="preserve"> </w:t>
+                            </w:r>
+                            <w:r>
+                              <w:rPr>
+                                <w:sz w:val="20"/>
+                                <w:szCs w:val="20"/>
+                              </w:rPr>
+                              <w:t xml:space="preserve">from the date of </w:t>
+                            </w:r>
                             <w:bookmarkStart w:id="0" w:name="_GoBack"/>
                             <w:bookmarkEnd w:id="0"/>
                             <w:r>
                               <w:rPr>
-                                <w:b/>
-                                <w:sz w:val="36"/>
-                                <w:szCs w:val="36"/>
-                              </w:rPr>
-                              <w:t>&gt;</w:t>
-                            </w:r>
-                          </w:p>
-                          <w:p>
-                            <w:pPr>
-                              <w:pStyle w:val="NoSpacing"/>
-                              <w:jc w:val="center"/>
-                              <w:rPr>
-                                <w:b/>
-                                <w:sz w:val="28"/>
-                                <w:szCs w:val="28"/>
-                              </w:rPr>
-                            </w:pPr>
-                          </w:p>
-                          <w:p>
-                            <w:pPr>
-                              <w:pStyle w:val="NoSpacing"/>
-                              <w:rPr>
-                                <w:sz w:val="20"/>
-                                <w:szCs w:val="20"/>
-                              </w:rPr>
-                            </w:pPr>
-                            <w:r>
-                              <w:rPr>
-                                <w:sz w:val="20"/>
-                                <w:szCs w:val="20"/>
-                              </w:rPr>
-                              <w:t xml:space="preserve"> </w:t>
-                            </w:r>
-                            <w:r>
-                              <w:rPr>
-                                <w:sz w:val="20"/>
-                                <w:szCs w:val="20"/>
-                              </w:rPr>
-                              <w:t xml:space="preserve">(Please note that the quotation is valid for </w:t>
-                            </w:r>
-                            <w:r>
-                              <w:rPr>
-                                <w:sz w:val="20"/>
-                                <w:szCs w:val="20"/>
-                              </w:rPr>
-                              <w:t>&lt;QuotationValidDays&gt;</w:t>
-                            </w:r>
-                            <w:r>
-                              <w:rPr>
-                                <w:sz w:val="20"/>
-                                <w:szCs w:val="20"/>
-                              </w:rPr>
-                              <w:t xml:space="preserve"> </w:t>
-                            </w:r>
-                            <w:r>
-                              <w:rPr>
-                                <w:sz w:val="20"/>
-                                <w:szCs w:val="20"/>
-                              </w:rPr>
-                              <w:t xml:space="preserve">from the date of quoting </w:t>
+                                <w:sz w:val="20"/>
+                                <w:szCs w:val="20"/>
+                              </w:rPr>
+                              <w:t xml:space="preserve">quoting </w:t>
                             </w:r>
                             <w:r>
                               <w:rPr>
@@ -3057,24 +1323,6 @@
                                 <w:szCs w:val="20"/>
                               </w:rPr>
                             </w:pPr>
-                          </w:p>
-                          <w:p>
-                            <w:pPr>
-                              <w:pStyle w:val="NoSpacing"/>
-                              <w:rPr>
-                                <w:b/>
-                                <w:szCs w:val="20"/>
-                              </w:rPr>
-                            </w:pPr>
-                          </w:p>
-                          <w:p>
-                            <w:pPr>
-                              <w:pStyle w:val="NoSpacing"/>
-                              <w:rPr>
-                                <w:b/>
-                                <w:szCs w:val="20"/>
-                              </w:rPr>
-                            </w:pPr>
                             <w:r>
                               <w:rPr>
                                 <w:b/>
@@ -3139,7 +1387,7 @@
                 <v:stroke joinstyle="miter"/>
                 <v:path gradientshapeok="t" o:connecttype="rect"/>
               </v:shapetype>
-              <v:shape id="Text Box 8" o:spid="_x0000_s1028" type="#_x0000_t202" style="position:absolute;margin-left:-7.5pt;margin-top:0;width:484.5pt;height:601.5pt;z-index:251664384;visibility:visible;mso-wrap-style:square;mso-width-percent:0;mso-height-percent:0;mso-wrap-distance-left:9pt;mso-wrap-distance-top:0;mso-wrap-distance-right:9pt;mso-wrap-distance-bottom:0;mso-position-horizontal:absolute;mso-position-horizontal-relative:text;mso-position-vertical:absolute;mso-position-vertical-relative:text;mso-width-percent:0;mso-height-percent:0;mso-width-relative:margin;mso-height-relative:margin;v-text-anchor:top" o:gfxdata="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" filled="f" stroked="f">
+              <v:shape id="Text Box 8" o:spid="_x0000_s1026" type="#_x0000_t202" style="position:absolute;margin-left:-7.5pt;margin-top:0;width:484.5pt;height:633.75pt;z-index:251664384;visibility:visible;mso-wrap-style:square;mso-width-percent:0;mso-height-percent:0;mso-wrap-distance-left:9pt;mso-wrap-distance-top:0;mso-wrap-distance-right:9pt;mso-wrap-distance-bottom:0;mso-position-horizontal:absolute;mso-position-horizontal-relative:text;mso-position-vertical:absolute;mso-position-vertical-relative:text;mso-width-percent:0;mso-height-percent:0;mso-width-relative:margin;mso-height-relative:margin;v-text-anchor:top" o:gfxdata="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" filled="f" stroked="f">
                 <v:textbox>
                   <w:txbxContent>
                     <w:p>
@@ -3502,8 +1750,6 @@
                         </w:rPr>
                         <w:t>r</w:t>
                       </w:r>
-                      <w:bookmarkStart w:id="1" w:name="_GoBack"/>
-                      <w:bookmarkEnd w:id="1"/>
                       <w:r>
                         <w:rPr>
                           <w:b/>
@@ -3565,7 +1811,16 @@
                           <w:sz w:val="20"/>
                           <w:szCs w:val="20"/>
                         </w:rPr>
-                        <w:t xml:space="preserve">from the date of quoting </w:t>
+                        <w:t xml:space="preserve">from the date of </w:t>
+                      </w:r>
+                      <w:bookmarkStart w:id="1" w:name="_GoBack"/>
+                      <w:bookmarkEnd w:id="1"/>
+                      <w:r>
+                        <w:rPr>
+                          <w:sz w:val="20"/>
+                          <w:szCs w:val="20"/>
+                        </w:rPr>
+                        <w:t xml:space="preserve">quoting </w:t>
                       </w:r>
                       <w:r>
                         <w:rPr>
@@ -4393,24 +2648,6 @@
                           <w:szCs w:val="20"/>
                         </w:rPr>
                       </w:pPr>
-                    </w:p>
-                    <w:p>
-                      <w:pPr>
-                        <w:pStyle w:val="NoSpacing"/>
-                        <w:rPr>
-                          <w:b/>
-                          <w:szCs w:val="20"/>
-                        </w:rPr>
-                      </w:pPr>
-                    </w:p>
-                    <w:p>
-                      <w:pPr>
-                        <w:pStyle w:val="NoSpacing"/>
-                        <w:rPr>
-                          <w:b/>
-                          <w:szCs w:val="20"/>
-                        </w:rPr>
-                      </w:pPr>
                       <w:r>
                         <w:rPr>
                           <w:b/>
@@ -4455,6 +2692,1681 @@
                   </w:txbxContent>
                 </v:textbox>
               </v:shape>
+            </w:pict>
+          </mc:Fallback>
+        </mc:AlternateContent>
+      </w:r>
+      <w:r>
+        <w:rPr>
+          <w:noProof/>
+        </w:rPr>
+        <mc:AlternateContent>
+          <mc:Choice Requires="wps">
+            <w:drawing>
+              <wp:anchor distT="0" distB="0" distL="114300" distR="114300" simplePos="0" relativeHeight="251667456" behindDoc="0" locked="0" layoutInCell="1" allowOverlap="1" wp14:anchorId="23CD6254" wp14:editId="52726573">
+                <wp:simplePos x="0" y="0"/>
+                <wp:positionH relativeFrom="margin">
+                  <wp:posOffset>3676650</wp:posOffset>
+                </wp:positionH>
+                <wp:positionV relativeFrom="paragraph">
+                  <wp:posOffset>400050</wp:posOffset>
+                </wp:positionV>
+                <wp:extent cx="2326005" cy="2352675"/>
+                <wp:effectExtent l="0" t="0" r="17145" b="28575"/>
+                <wp:wrapNone/>
+                <wp:docPr id="16" name="Flowchart: Alternate Process 16"/>
+                <wp:cNvGraphicFramePr/>
+                <a:graphic xmlns:a="http://schemas.openxmlformats.org/drawingml/2006/main">
+                  <a:graphicData uri="http://schemas.microsoft.com/office/word/2010/wordprocessingShape">
+                    <wps:wsp>
+                      <wps:cNvSpPr/>
+                      <wps:spPr>
+                        <a:xfrm>
+                          <a:off x="0" y="0"/>
+                          <a:ext cx="2326005" cy="2352675"/>
+                        </a:xfrm>
+                        <a:prstGeom prst="flowChartAlternateProcess">
+                          <a:avLst/>
+                        </a:prstGeom>
+                        <a:solidFill>
+                          <a:schemeClr val="bg1"/>
+                        </a:solidFill>
+                        <a:ln w="12700">
+                          <a:solidFill>
+                            <a:schemeClr val="tx1"/>
+                          </a:solidFill>
+                        </a:ln>
+                      </wps:spPr>
+                      <wps:style>
+                        <a:lnRef idx="2">
+                          <a:schemeClr val="accent1">
+                            <a:shade val="50000"/>
+                          </a:schemeClr>
+                        </a:lnRef>
+                        <a:fillRef idx="1">
+                          <a:schemeClr val="accent1"/>
+                        </a:fillRef>
+                        <a:effectRef idx="0">
+                          <a:schemeClr val="accent1"/>
+                        </a:effectRef>
+                        <a:fontRef idx="minor">
+                          <a:schemeClr val="lt1"/>
+                        </a:fontRef>
+                      </wps:style>
+                      <wps:txbx>
+                        <w:txbxContent>
+                          <w:p>
+                            <w:pPr>
+                              <w:pStyle w:val="NoSpacing"/>
+                              <w:rPr>
+                                <w:b/>
+                                <w:color w:val="0D0D0D" w:themeColor="text1" w:themeTint="F2"/>
+                                <w:sz w:val="16"/>
+                                <w:szCs w:val="16"/>
+                                <w:lang w:val="en-ZA"/>
+                              </w:rPr>
+                            </w:pPr>
+                            <w:r>
+                              <w:rPr>
+                                <w:b/>
+                                <w:color w:val="0D0D0D" w:themeColor="text1" w:themeTint="F2"/>
+                                <w:sz w:val="16"/>
+                                <w:szCs w:val="16"/>
+                                <w:lang w:val="en-ZA"/>
+                              </w:rPr>
+                              <w:t>Customer Number</w:t>
+                            </w:r>
+                            <w:r>
+                              <w:rPr>
+                                <w:b/>
+                                <w:color w:val="0D0D0D" w:themeColor="text1" w:themeTint="F2"/>
+                                <w:sz w:val="16"/>
+                                <w:szCs w:val="16"/>
+                                <w:lang w:val="en-ZA"/>
+                              </w:rPr>
+                              <w:t xml:space="preserve">: </w:t>
+                            </w:r>
+                            <w:r>
+                              <w:rPr>
+                                <w:color w:val="0D0D0D" w:themeColor="text1" w:themeTint="F2"/>
+                                <w:sz w:val="16"/>
+                                <w:szCs w:val="16"/>
+                                <w:lang w:val="en-ZA"/>
+                              </w:rPr>
+                              <w:t>&lt;CustomerNumber&gt;</w:t>
+                            </w:r>
+                          </w:p>
+                          <w:p>
+                            <w:pPr>
+                              <w:pStyle w:val="NoSpacing"/>
+                              <w:rPr>
+                                <w:b/>
+                                <w:color w:val="0D0D0D" w:themeColor="text1" w:themeTint="F2"/>
+                                <w:sz w:val="16"/>
+                                <w:szCs w:val="16"/>
+                                <w:lang w:val="en-ZA"/>
+                              </w:rPr>
+                            </w:pPr>
+                            <w:r>
+                              <w:rPr>
+                                <w:b/>
+                                <w:color w:val="0D0D0D" w:themeColor="text1" w:themeTint="F2"/>
+                                <w:sz w:val="16"/>
+                                <w:szCs w:val="16"/>
+                                <w:lang w:val="en-ZA"/>
+                              </w:rPr>
+                              <w:t xml:space="preserve">Customer Name:  </w:t>
+                            </w:r>
+                            <w:r>
+                              <w:rPr>
+                                <w:b/>
+                                <w:color w:val="0D0D0D" w:themeColor="text1" w:themeTint="F2"/>
+                                <w:sz w:val="16"/>
+                                <w:szCs w:val="16"/>
+                                <w:lang w:val="en-ZA"/>
+                              </w:rPr>
+                              <w:t xml:space="preserve">   </w:t>
+                            </w:r>
+                            <w:r>
+                              <w:rPr>
+                                <w:color w:val="0D0D0D" w:themeColor="text1" w:themeTint="F2"/>
+                                <w:sz w:val="16"/>
+                                <w:szCs w:val="16"/>
+                                <w:lang w:val="en-ZA"/>
+                              </w:rPr>
+                              <w:t>&lt;CustomerName&gt;</w:t>
+                            </w:r>
+                          </w:p>
+                          <w:p>
+                            <w:pPr>
+                              <w:pStyle w:val="NoSpacing"/>
+                              <w:rPr>
+                                <w:b/>
+                                <w:color w:val="0D0D0D" w:themeColor="text1" w:themeTint="F2"/>
+                                <w:sz w:val="16"/>
+                                <w:szCs w:val="16"/>
+                                <w:lang w:val="en-ZA"/>
+                              </w:rPr>
+                            </w:pPr>
+                            <w:r>
+                              <w:rPr>
+                                <w:b/>
+                                <w:color w:val="0D0D0D" w:themeColor="text1" w:themeTint="F2"/>
+                                <w:sz w:val="16"/>
+                                <w:szCs w:val="16"/>
+                                <w:lang w:val="en-ZA"/>
+                              </w:rPr>
+                              <w:t xml:space="preserve">Customer Address:      </w:t>
+                            </w:r>
+                          </w:p>
+                          <w:p>
+                            <w:pPr>
+                              <w:pStyle w:val="NoSpacing"/>
+                              <w:rPr>
+                                <w:color w:val="0D0D0D" w:themeColor="text1" w:themeTint="F2"/>
+                                <w:sz w:val="16"/>
+                                <w:szCs w:val="16"/>
+                                <w:lang w:val="en-ZA"/>
+                              </w:rPr>
+                            </w:pPr>
+                            <w:r>
+                              <w:rPr>
+                                <w:color w:val="0D0D0D" w:themeColor="text1" w:themeTint="F2"/>
+                                <w:sz w:val="16"/>
+                                <w:szCs w:val="16"/>
+                                <w:lang w:val="en-ZA"/>
+                              </w:rPr>
+                              <w:t>&lt;</w:t>
+                            </w:r>
+                            <w:proofErr w:type="spellStart"/>
+                            <w:r>
+                              <w:rPr>
+                                <w:color w:val="0D0D0D" w:themeColor="text1" w:themeTint="F2"/>
+                                <w:sz w:val="16"/>
+                                <w:szCs w:val="16"/>
+                                <w:lang w:val="en-ZA"/>
+                              </w:rPr>
+                              <w:t>CustomerAddress</w:t>
+                            </w:r>
+                            <w:proofErr w:type="spellEnd"/>
+                            <w:r>
+                              <w:rPr>
+                                <w:color w:val="0D0D0D" w:themeColor="text1" w:themeTint="F2"/>
+                                <w:sz w:val="16"/>
+                                <w:szCs w:val="16"/>
+                                <w:lang w:val="en-ZA"/>
+                              </w:rPr>
+                              <w:t>&gt;</w:t>
+                            </w:r>
+                          </w:p>
+                          <w:p>
+                            <w:pPr>
+                              <w:pStyle w:val="NoSpacing"/>
+                              <w:rPr>
+                                <w:color w:val="0D0D0D" w:themeColor="text1" w:themeTint="F2"/>
+                                <w:sz w:val="16"/>
+                                <w:szCs w:val="16"/>
+                                <w:lang w:val="en-ZA"/>
+                              </w:rPr>
+                            </w:pPr>
+                          </w:p>
+                          <w:p>
+                            <w:pPr>
+                              <w:pStyle w:val="NoSpacing"/>
+                              <w:rPr>
+                                <w:b/>
+                                <w:color w:val="0D0D0D" w:themeColor="text1" w:themeTint="F2"/>
+                                <w:sz w:val="16"/>
+                                <w:szCs w:val="16"/>
+                                <w:lang w:val="en-ZA"/>
+                              </w:rPr>
+                            </w:pPr>
+                            <w:r>
+                              <w:rPr>
+                                <w:b/>
+                                <w:color w:val="0D0D0D" w:themeColor="text1" w:themeTint="F2"/>
+                                <w:sz w:val="16"/>
+                                <w:szCs w:val="16"/>
+                                <w:lang w:val="en-ZA"/>
+                              </w:rPr>
+                              <w:t xml:space="preserve">Customer Contact Number:      </w:t>
+                            </w:r>
+                          </w:p>
+                          <w:p>
+                            <w:pPr>
+                              <w:pStyle w:val="NoSpacing"/>
+                              <w:rPr>
+                                <w:color w:val="0D0D0D" w:themeColor="text1" w:themeTint="F2"/>
+                                <w:sz w:val="16"/>
+                                <w:szCs w:val="16"/>
+                                <w:lang w:val="en-ZA"/>
+                              </w:rPr>
+                            </w:pPr>
+                            <w:r>
+                              <w:rPr>
+                                <w:color w:val="0D0D0D" w:themeColor="text1" w:themeTint="F2"/>
+                                <w:sz w:val="16"/>
+                                <w:szCs w:val="16"/>
+                                <w:lang w:val="en-ZA"/>
+                              </w:rPr>
+                              <w:t>&lt;</w:t>
+                            </w:r>
+                            <w:proofErr w:type="spellStart"/>
+                            <w:r>
+                              <w:rPr>
+                                <w:color w:val="0D0D0D" w:themeColor="text1" w:themeTint="F2"/>
+                                <w:sz w:val="16"/>
+                                <w:szCs w:val="16"/>
+                                <w:lang w:val="en-ZA"/>
+                              </w:rPr>
+                              <w:t>CustomerContactNumber</w:t>
+                            </w:r>
+                            <w:proofErr w:type="spellEnd"/>
+                            <w:r>
+                              <w:rPr>
+                                <w:color w:val="0D0D0D" w:themeColor="text1" w:themeTint="F2"/>
+                                <w:sz w:val="16"/>
+                                <w:szCs w:val="16"/>
+                                <w:lang w:val="en-ZA"/>
+                              </w:rPr>
+                              <w:t>&gt;</w:t>
+                            </w:r>
+                          </w:p>
+                          <w:p>
+                            <w:pPr>
+                              <w:pStyle w:val="NoSpacing"/>
+                              <w:rPr>
+                                <w:color w:val="0D0D0D" w:themeColor="text1" w:themeTint="F2"/>
+                                <w:sz w:val="16"/>
+                                <w:szCs w:val="16"/>
+                                <w:lang w:val="en-ZA"/>
+                              </w:rPr>
+                            </w:pPr>
+                          </w:p>
+                          <w:p>
+                            <w:pPr>
+                              <w:pStyle w:val="NoSpacing"/>
+                              <w:rPr>
+                                <w:b/>
+                                <w:color w:val="0D0D0D" w:themeColor="text1" w:themeTint="F2"/>
+                                <w:sz w:val="16"/>
+                                <w:szCs w:val="16"/>
+                                <w:lang w:val="en-ZA"/>
+                              </w:rPr>
+                            </w:pPr>
+                            <w:r>
+                              <w:rPr>
+                                <w:b/>
+                                <w:color w:val="0D0D0D" w:themeColor="text1" w:themeTint="F2"/>
+                                <w:sz w:val="16"/>
+                                <w:szCs w:val="16"/>
+                                <w:lang w:val="en-ZA"/>
+                              </w:rPr>
+                              <w:t xml:space="preserve">Customer </w:t>
+                            </w:r>
+                            <w:r>
+                              <w:rPr>
+                                <w:b/>
+                                <w:color w:val="0D0D0D" w:themeColor="text1" w:themeTint="F2"/>
+                                <w:sz w:val="16"/>
+                                <w:szCs w:val="16"/>
+                                <w:lang w:val="en-ZA"/>
+                              </w:rPr>
+                              <w:t>E-mail Address</w:t>
+                            </w:r>
+                            <w:r>
+                              <w:rPr>
+                                <w:b/>
+                                <w:color w:val="0D0D0D" w:themeColor="text1" w:themeTint="F2"/>
+                                <w:sz w:val="16"/>
+                                <w:szCs w:val="16"/>
+                                <w:lang w:val="en-ZA"/>
+                              </w:rPr>
+                              <w:t xml:space="preserve">:      </w:t>
+                            </w:r>
+                          </w:p>
+                          <w:p>
+                            <w:pPr>
+                              <w:pStyle w:val="NoSpacing"/>
+                              <w:rPr>
+                                <w:color w:val="0D0D0D" w:themeColor="text1" w:themeTint="F2"/>
+                                <w:sz w:val="16"/>
+                                <w:szCs w:val="16"/>
+                                <w:lang w:val="en-ZA"/>
+                              </w:rPr>
+                            </w:pPr>
+                            <w:r>
+                              <w:rPr>
+                                <w:color w:val="0D0D0D" w:themeColor="text1" w:themeTint="F2"/>
+                                <w:sz w:val="16"/>
+                                <w:szCs w:val="16"/>
+                                <w:lang w:val="en-ZA"/>
+                              </w:rPr>
+                              <w:t>&lt;</w:t>
+                            </w:r>
+                            <w:proofErr w:type="spellStart"/>
+                            <w:r>
+                              <w:rPr>
+                                <w:color w:val="0D0D0D" w:themeColor="text1" w:themeTint="F2"/>
+                                <w:sz w:val="16"/>
+                                <w:szCs w:val="16"/>
+                                <w:lang w:val="en-ZA"/>
+                              </w:rPr>
+                              <w:t>CustomerEmailAddress</w:t>
+                            </w:r>
+                            <w:proofErr w:type="spellEnd"/>
+                            <w:r>
+                              <w:rPr>
+                                <w:color w:val="0D0D0D" w:themeColor="text1" w:themeTint="F2"/>
+                                <w:sz w:val="16"/>
+                                <w:szCs w:val="16"/>
+                                <w:lang w:val="en-ZA"/>
+                              </w:rPr>
+                              <w:t>&gt;</w:t>
+                            </w:r>
+                          </w:p>
+                          <w:p>
+                            <w:pPr>
+                              <w:pStyle w:val="NoSpacing"/>
+                              <w:rPr>
+                                <w:color w:val="0D0D0D" w:themeColor="text1" w:themeTint="F2"/>
+                                <w:sz w:val="16"/>
+                                <w:szCs w:val="16"/>
+                                <w:lang w:val="en-ZA"/>
+                              </w:rPr>
+                            </w:pPr>
+                          </w:p>
+                          <w:p>
+                            <w:pPr>
+                              <w:pStyle w:val="NoSpacing"/>
+                              <w:rPr>
+                                <w:b/>
+                                <w:color w:val="0D0D0D" w:themeColor="text1" w:themeTint="F2"/>
+                                <w:sz w:val="20"/>
+                                <w:szCs w:val="20"/>
+                                <w:lang w:val="en-ZA"/>
+                              </w:rPr>
+                            </w:pPr>
+                            <w:r>
+                              <w:rPr>
+                                <w:b/>
+                                <w:color w:val="0D0D0D" w:themeColor="text1" w:themeTint="F2"/>
+                                <w:sz w:val="20"/>
+                                <w:szCs w:val="20"/>
+                                <w:lang w:val="en-ZA"/>
+                              </w:rPr>
+                              <w:t>Quotation Number:</w:t>
+                            </w:r>
+                            <w:r>
+                              <w:rPr>
+                                <w:b/>
+                                <w:color w:val="0D0D0D" w:themeColor="text1" w:themeTint="F2"/>
+                                <w:sz w:val="20"/>
+                                <w:szCs w:val="20"/>
+                                <w:lang w:val="en-ZA"/>
+                              </w:rPr>
+                              <w:t xml:space="preserve"> </w:t>
+                            </w:r>
+                          </w:p>
+                          <w:p>
+                            <w:pPr>
+                              <w:pStyle w:val="NoSpacing"/>
+                              <w:rPr>
+                                <w:b/>
+                                <w:color w:val="0D0D0D" w:themeColor="text1" w:themeTint="F2"/>
+                                <w:sz w:val="20"/>
+                                <w:szCs w:val="20"/>
+                                <w:lang w:val="en-ZA"/>
+                              </w:rPr>
+                            </w:pPr>
+                            <w:r>
+                              <w:rPr>
+                                <w:color w:val="0D0D0D" w:themeColor="text1" w:themeTint="F2"/>
+                                <w:sz w:val="20"/>
+                                <w:szCs w:val="20"/>
+                                <w:lang w:val="en-ZA"/>
+                              </w:rPr>
+                              <w:t>&lt;</w:t>
+                            </w:r>
+                            <w:proofErr w:type="spellStart"/>
+                            <w:r>
+                              <w:rPr>
+                                <w:color w:val="0D0D0D" w:themeColor="text1" w:themeTint="F2"/>
+                                <w:sz w:val="20"/>
+                                <w:szCs w:val="20"/>
+                                <w:lang w:val="en-ZA"/>
+                              </w:rPr>
+                              <w:t>QuotationNo</w:t>
+                            </w:r>
+                            <w:proofErr w:type="spellEnd"/>
+                            <w:r>
+                              <w:rPr>
+                                <w:color w:val="0D0D0D" w:themeColor="text1" w:themeTint="F2"/>
+                                <w:sz w:val="20"/>
+                                <w:szCs w:val="20"/>
+                                <w:lang w:val="en-ZA"/>
+                              </w:rPr>
+                              <w:t>&gt;</w:t>
+                            </w:r>
+                          </w:p>
+                          <w:p>
+                            <w:pPr>
+                              <w:pStyle w:val="NoSpacing"/>
+                              <w:rPr>
+                                <w:color w:val="0D0D0D" w:themeColor="text1" w:themeTint="F2"/>
+                                <w:sz w:val="16"/>
+                                <w:szCs w:val="16"/>
+                                <w:lang w:val="en-ZA"/>
+                              </w:rPr>
+                            </w:pPr>
+                          </w:p>
+                        </w:txbxContent>
+                      </wps:txbx>
+                      <wps:bodyPr rot="0" spcFirstLastPara="0" vertOverflow="overflow" horzOverflow="overflow" vert="horz" wrap="square" lIns="91440" tIns="45720" rIns="91440" bIns="45720" numCol="1" spcCol="0" rtlCol="0" fromWordArt="0" anchor="t" anchorCtr="0" forceAA="0" compatLnSpc="1">
+                        <a:prstTxWarp prst="textNoShape">
+                          <a:avLst/>
+                        </a:prstTxWarp>
+                        <a:noAutofit/>
+                      </wps:bodyPr>
+                    </wps:wsp>
+                  </a:graphicData>
+                </a:graphic>
+                <wp14:sizeRelH relativeFrom="margin">
+                  <wp14:pctWidth>0</wp14:pctWidth>
+                </wp14:sizeRelH>
+                <wp14:sizeRelV relativeFrom="margin">
+                  <wp14:pctHeight>0</wp14:pctHeight>
+                </wp14:sizeRelV>
+              </wp:anchor>
+            </w:drawing>
+          </mc:Choice>
+          <mc:Fallback>
+            <w:pict>
+              <v:shapetype w14:anchorId="23CD6254" id="_x0000_t176" coordsize="21600,21600" o:spt="176" adj="2700" path="m@0,qx0@0l0@2qy@0,21600l@1,21600qx21600@2l21600@0qy@1,xe">
+                <v:stroke joinstyle="miter"/>
+                <v:formulas>
+                  <v:f eqn="val #0"/>
+                  <v:f eqn="sum width 0 #0"/>
+                  <v:f eqn="sum height 0 #0"/>
+                  <v:f eqn="prod @0 2929 10000"/>
+                  <v:f eqn="sum width 0 @3"/>
+                  <v:f eqn="sum height 0 @3"/>
+                  <v:f eqn="val width"/>
+                  <v:f eqn="val height"/>
+                  <v:f eqn="prod width 1 2"/>
+                  <v:f eqn="prod height 1 2"/>
+                </v:formulas>
+                <v:path gradientshapeok="t" limo="10800,10800" o:connecttype="custom" o:connectlocs="@8,0;0,@9;@8,@7;@6,@9" textboxrect="@3,@3,@4,@5"/>
+              </v:shapetype>
+              <v:shape id="Flowchart: Alternate Process 16" o:spid="_x0000_s1027" type="#_x0000_t176" style="position:absolute;margin-left:289.5pt;margin-top:31.5pt;width:183.15pt;height:185.25pt;z-index:251667456;visibility:visible;mso-wrap-style:square;mso-width-percent:0;mso-height-percent:0;mso-wrap-distance-left:9pt;mso-wrap-distance-top:0;mso-wrap-distance-right:9pt;mso-wrap-distance-bottom:0;mso-position-horizontal:absolute;mso-position-horizontal-relative:margin;mso-position-vertical:absolute;mso-position-vertical-relative:text;mso-width-percent:0;mso-height-percent:0;mso-width-relative:margin;mso-height-relative:margin;v-text-anchor:top" o:gfxdata="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" fillcolor="white [3212]" strokecolor="black [3213]" strokeweight="1pt">
+                <v:textbox>
+                  <w:txbxContent>
+                    <w:p>
+                      <w:pPr>
+                        <w:pStyle w:val="NoSpacing"/>
+                        <w:rPr>
+                          <w:b/>
+                          <w:color w:val="0D0D0D" w:themeColor="text1" w:themeTint="F2"/>
+                          <w:sz w:val="16"/>
+                          <w:szCs w:val="16"/>
+                          <w:lang w:val="en-ZA"/>
+                        </w:rPr>
+                      </w:pPr>
+                      <w:r>
+                        <w:rPr>
+                          <w:b/>
+                          <w:color w:val="0D0D0D" w:themeColor="text1" w:themeTint="F2"/>
+                          <w:sz w:val="16"/>
+                          <w:szCs w:val="16"/>
+                          <w:lang w:val="en-ZA"/>
+                        </w:rPr>
+                        <w:t>Customer Number</w:t>
+                      </w:r>
+                      <w:r>
+                        <w:rPr>
+                          <w:b/>
+                          <w:color w:val="0D0D0D" w:themeColor="text1" w:themeTint="F2"/>
+                          <w:sz w:val="16"/>
+                          <w:szCs w:val="16"/>
+                          <w:lang w:val="en-ZA"/>
+                        </w:rPr>
+                        <w:t xml:space="preserve">: </w:t>
+                      </w:r>
+                      <w:r>
+                        <w:rPr>
+                          <w:color w:val="0D0D0D" w:themeColor="text1" w:themeTint="F2"/>
+                          <w:sz w:val="16"/>
+                          <w:szCs w:val="16"/>
+                          <w:lang w:val="en-ZA"/>
+                        </w:rPr>
+                        <w:t>&lt;CustomerNumber&gt;</w:t>
+                      </w:r>
+                    </w:p>
+                    <w:p>
+                      <w:pPr>
+                        <w:pStyle w:val="NoSpacing"/>
+                        <w:rPr>
+                          <w:b/>
+                          <w:color w:val="0D0D0D" w:themeColor="text1" w:themeTint="F2"/>
+                          <w:sz w:val="16"/>
+                          <w:szCs w:val="16"/>
+                          <w:lang w:val="en-ZA"/>
+                        </w:rPr>
+                      </w:pPr>
+                      <w:r>
+                        <w:rPr>
+                          <w:b/>
+                          <w:color w:val="0D0D0D" w:themeColor="text1" w:themeTint="F2"/>
+                          <w:sz w:val="16"/>
+                          <w:szCs w:val="16"/>
+                          <w:lang w:val="en-ZA"/>
+                        </w:rPr>
+                        <w:t xml:space="preserve">Customer Name:  </w:t>
+                      </w:r>
+                      <w:r>
+                        <w:rPr>
+                          <w:b/>
+                          <w:color w:val="0D0D0D" w:themeColor="text1" w:themeTint="F2"/>
+                          <w:sz w:val="16"/>
+                          <w:szCs w:val="16"/>
+                          <w:lang w:val="en-ZA"/>
+                        </w:rPr>
+                        <w:t xml:space="preserve">   </w:t>
+                      </w:r>
+                      <w:r>
+                        <w:rPr>
+                          <w:color w:val="0D0D0D" w:themeColor="text1" w:themeTint="F2"/>
+                          <w:sz w:val="16"/>
+                          <w:szCs w:val="16"/>
+                          <w:lang w:val="en-ZA"/>
+                        </w:rPr>
+                        <w:t>&lt;CustomerName&gt;</w:t>
+                      </w:r>
+                    </w:p>
+                    <w:p>
+                      <w:pPr>
+                        <w:pStyle w:val="NoSpacing"/>
+                        <w:rPr>
+                          <w:b/>
+                          <w:color w:val="0D0D0D" w:themeColor="text1" w:themeTint="F2"/>
+                          <w:sz w:val="16"/>
+                          <w:szCs w:val="16"/>
+                          <w:lang w:val="en-ZA"/>
+                        </w:rPr>
+                      </w:pPr>
+                      <w:r>
+                        <w:rPr>
+                          <w:b/>
+                          <w:color w:val="0D0D0D" w:themeColor="text1" w:themeTint="F2"/>
+                          <w:sz w:val="16"/>
+                          <w:szCs w:val="16"/>
+                          <w:lang w:val="en-ZA"/>
+                        </w:rPr>
+                        <w:t xml:space="preserve">Customer Address:      </w:t>
+                      </w:r>
+                    </w:p>
+                    <w:p>
+                      <w:pPr>
+                        <w:pStyle w:val="NoSpacing"/>
+                        <w:rPr>
+                          <w:color w:val="0D0D0D" w:themeColor="text1" w:themeTint="F2"/>
+                          <w:sz w:val="16"/>
+                          <w:szCs w:val="16"/>
+                          <w:lang w:val="en-ZA"/>
+                        </w:rPr>
+                      </w:pPr>
+                      <w:r>
+                        <w:rPr>
+                          <w:color w:val="0D0D0D" w:themeColor="text1" w:themeTint="F2"/>
+                          <w:sz w:val="16"/>
+                          <w:szCs w:val="16"/>
+                          <w:lang w:val="en-ZA"/>
+                        </w:rPr>
+                        <w:t>&lt;</w:t>
+                      </w:r>
+                      <w:proofErr w:type="spellStart"/>
+                      <w:r>
+                        <w:rPr>
+                          <w:color w:val="0D0D0D" w:themeColor="text1" w:themeTint="F2"/>
+                          <w:sz w:val="16"/>
+                          <w:szCs w:val="16"/>
+                          <w:lang w:val="en-ZA"/>
+                        </w:rPr>
+                        <w:t>CustomerAddress</w:t>
+                      </w:r>
+                      <w:proofErr w:type="spellEnd"/>
+                      <w:r>
+                        <w:rPr>
+                          <w:color w:val="0D0D0D" w:themeColor="text1" w:themeTint="F2"/>
+                          <w:sz w:val="16"/>
+                          <w:szCs w:val="16"/>
+                          <w:lang w:val="en-ZA"/>
+                        </w:rPr>
+                        <w:t>&gt;</w:t>
+                      </w:r>
+                    </w:p>
+                    <w:p>
+                      <w:pPr>
+                        <w:pStyle w:val="NoSpacing"/>
+                        <w:rPr>
+                          <w:color w:val="0D0D0D" w:themeColor="text1" w:themeTint="F2"/>
+                          <w:sz w:val="16"/>
+                          <w:szCs w:val="16"/>
+                          <w:lang w:val="en-ZA"/>
+                        </w:rPr>
+                      </w:pPr>
+                    </w:p>
+                    <w:p>
+                      <w:pPr>
+                        <w:pStyle w:val="NoSpacing"/>
+                        <w:rPr>
+                          <w:b/>
+                          <w:color w:val="0D0D0D" w:themeColor="text1" w:themeTint="F2"/>
+                          <w:sz w:val="16"/>
+                          <w:szCs w:val="16"/>
+                          <w:lang w:val="en-ZA"/>
+                        </w:rPr>
+                      </w:pPr>
+                      <w:r>
+                        <w:rPr>
+                          <w:b/>
+                          <w:color w:val="0D0D0D" w:themeColor="text1" w:themeTint="F2"/>
+                          <w:sz w:val="16"/>
+                          <w:szCs w:val="16"/>
+                          <w:lang w:val="en-ZA"/>
+                        </w:rPr>
+                        <w:t xml:space="preserve">Customer Contact Number:      </w:t>
+                      </w:r>
+                    </w:p>
+                    <w:p>
+                      <w:pPr>
+                        <w:pStyle w:val="NoSpacing"/>
+                        <w:rPr>
+                          <w:color w:val="0D0D0D" w:themeColor="text1" w:themeTint="F2"/>
+                          <w:sz w:val="16"/>
+                          <w:szCs w:val="16"/>
+                          <w:lang w:val="en-ZA"/>
+                        </w:rPr>
+                      </w:pPr>
+                      <w:r>
+                        <w:rPr>
+                          <w:color w:val="0D0D0D" w:themeColor="text1" w:themeTint="F2"/>
+                          <w:sz w:val="16"/>
+                          <w:szCs w:val="16"/>
+                          <w:lang w:val="en-ZA"/>
+                        </w:rPr>
+                        <w:t>&lt;</w:t>
+                      </w:r>
+                      <w:proofErr w:type="spellStart"/>
+                      <w:r>
+                        <w:rPr>
+                          <w:color w:val="0D0D0D" w:themeColor="text1" w:themeTint="F2"/>
+                          <w:sz w:val="16"/>
+                          <w:szCs w:val="16"/>
+                          <w:lang w:val="en-ZA"/>
+                        </w:rPr>
+                        <w:t>CustomerContactNumber</w:t>
+                      </w:r>
+                      <w:proofErr w:type="spellEnd"/>
+                      <w:r>
+                        <w:rPr>
+                          <w:color w:val="0D0D0D" w:themeColor="text1" w:themeTint="F2"/>
+                          <w:sz w:val="16"/>
+                          <w:szCs w:val="16"/>
+                          <w:lang w:val="en-ZA"/>
+                        </w:rPr>
+                        <w:t>&gt;</w:t>
+                      </w:r>
+                    </w:p>
+                    <w:p>
+                      <w:pPr>
+                        <w:pStyle w:val="NoSpacing"/>
+                        <w:rPr>
+                          <w:color w:val="0D0D0D" w:themeColor="text1" w:themeTint="F2"/>
+                          <w:sz w:val="16"/>
+                          <w:szCs w:val="16"/>
+                          <w:lang w:val="en-ZA"/>
+                        </w:rPr>
+                      </w:pPr>
+                    </w:p>
+                    <w:p>
+                      <w:pPr>
+                        <w:pStyle w:val="NoSpacing"/>
+                        <w:rPr>
+                          <w:b/>
+                          <w:color w:val="0D0D0D" w:themeColor="text1" w:themeTint="F2"/>
+                          <w:sz w:val="16"/>
+                          <w:szCs w:val="16"/>
+                          <w:lang w:val="en-ZA"/>
+                        </w:rPr>
+                      </w:pPr>
+                      <w:r>
+                        <w:rPr>
+                          <w:b/>
+                          <w:color w:val="0D0D0D" w:themeColor="text1" w:themeTint="F2"/>
+                          <w:sz w:val="16"/>
+                          <w:szCs w:val="16"/>
+                          <w:lang w:val="en-ZA"/>
+                        </w:rPr>
+                        <w:t xml:space="preserve">Customer </w:t>
+                      </w:r>
+                      <w:r>
+                        <w:rPr>
+                          <w:b/>
+                          <w:color w:val="0D0D0D" w:themeColor="text1" w:themeTint="F2"/>
+                          <w:sz w:val="16"/>
+                          <w:szCs w:val="16"/>
+                          <w:lang w:val="en-ZA"/>
+                        </w:rPr>
+                        <w:t>E-mail Address</w:t>
+                      </w:r>
+                      <w:r>
+                        <w:rPr>
+                          <w:b/>
+                          <w:color w:val="0D0D0D" w:themeColor="text1" w:themeTint="F2"/>
+                          <w:sz w:val="16"/>
+                          <w:szCs w:val="16"/>
+                          <w:lang w:val="en-ZA"/>
+                        </w:rPr>
+                        <w:t xml:space="preserve">:      </w:t>
+                      </w:r>
+                    </w:p>
+                    <w:p>
+                      <w:pPr>
+                        <w:pStyle w:val="NoSpacing"/>
+                        <w:rPr>
+                          <w:color w:val="0D0D0D" w:themeColor="text1" w:themeTint="F2"/>
+                          <w:sz w:val="16"/>
+                          <w:szCs w:val="16"/>
+                          <w:lang w:val="en-ZA"/>
+                        </w:rPr>
+                      </w:pPr>
+                      <w:r>
+                        <w:rPr>
+                          <w:color w:val="0D0D0D" w:themeColor="text1" w:themeTint="F2"/>
+                          <w:sz w:val="16"/>
+                          <w:szCs w:val="16"/>
+                          <w:lang w:val="en-ZA"/>
+                        </w:rPr>
+                        <w:t>&lt;</w:t>
+                      </w:r>
+                      <w:proofErr w:type="spellStart"/>
+                      <w:r>
+                        <w:rPr>
+                          <w:color w:val="0D0D0D" w:themeColor="text1" w:themeTint="F2"/>
+                          <w:sz w:val="16"/>
+                          <w:szCs w:val="16"/>
+                          <w:lang w:val="en-ZA"/>
+                        </w:rPr>
+                        <w:t>CustomerEmailAddress</w:t>
+                      </w:r>
+                      <w:proofErr w:type="spellEnd"/>
+                      <w:r>
+                        <w:rPr>
+                          <w:color w:val="0D0D0D" w:themeColor="text1" w:themeTint="F2"/>
+                          <w:sz w:val="16"/>
+                          <w:szCs w:val="16"/>
+                          <w:lang w:val="en-ZA"/>
+                        </w:rPr>
+                        <w:t>&gt;</w:t>
+                      </w:r>
+                    </w:p>
+                    <w:p>
+                      <w:pPr>
+                        <w:pStyle w:val="NoSpacing"/>
+                        <w:rPr>
+                          <w:color w:val="0D0D0D" w:themeColor="text1" w:themeTint="F2"/>
+                          <w:sz w:val="16"/>
+                          <w:szCs w:val="16"/>
+                          <w:lang w:val="en-ZA"/>
+                        </w:rPr>
+                      </w:pPr>
+                    </w:p>
+                    <w:p>
+                      <w:pPr>
+                        <w:pStyle w:val="NoSpacing"/>
+                        <w:rPr>
+                          <w:b/>
+                          <w:color w:val="0D0D0D" w:themeColor="text1" w:themeTint="F2"/>
+                          <w:sz w:val="20"/>
+                          <w:szCs w:val="20"/>
+                          <w:lang w:val="en-ZA"/>
+                        </w:rPr>
+                      </w:pPr>
+                      <w:r>
+                        <w:rPr>
+                          <w:b/>
+                          <w:color w:val="0D0D0D" w:themeColor="text1" w:themeTint="F2"/>
+                          <w:sz w:val="20"/>
+                          <w:szCs w:val="20"/>
+                          <w:lang w:val="en-ZA"/>
+                        </w:rPr>
+                        <w:t>Quotation Number:</w:t>
+                      </w:r>
+                      <w:r>
+                        <w:rPr>
+                          <w:b/>
+                          <w:color w:val="0D0D0D" w:themeColor="text1" w:themeTint="F2"/>
+                          <w:sz w:val="20"/>
+                          <w:szCs w:val="20"/>
+                          <w:lang w:val="en-ZA"/>
+                        </w:rPr>
+                        <w:t xml:space="preserve"> </w:t>
+                      </w:r>
+                    </w:p>
+                    <w:p>
+                      <w:pPr>
+                        <w:pStyle w:val="NoSpacing"/>
+                        <w:rPr>
+                          <w:b/>
+                          <w:color w:val="0D0D0D" w:themeColor="text1" w:themeTint="F2"/>
+                          <w:sz w:val="20"/>
+                          <w:szCs w:val="20"/>
+                          <w:lang w:val="en-ZA"/>
+                        </w:rPr>
+                      </w:pPr>
+                      <w:r>
+                        <w:rPr>
+                          <w:color w:val="0D0D0D" w:themeColor="text1" w:themeTint="F2"/>
+                          <w:sz w:val="20"/>
+                          <w:szCs w:val="20"/>
+                          <w:lang w:val="en-ZA"/>
+                        </w:rPr>
+                        <w:t>&lt;</w:t>
+                      </w:r>
+                      <w:proofErr w:type="spellStart"/>
+                      <w:r>
+                        <w:rPr>
+                          <w:color w:val="0D0D0D" w:themeColor="text1" w:themeTint="F2"/>
+                          <w:sz w:val="20"/>
+                          <w:szCs w:val="20"/>
+                          <w:lang w:val="en-ZA"/>
+                        </w:rPr>
+                        <w:t>QuotationNo</w:t>
+                      </w:r>
+                      <w:proofErr w:type="spellEnd"/>
+                      <w:r>
+                        <w:rPr>
+                          <w:color w:val="0D0D0D" w:themeColor="text1" w:themeTint="F2"/>
+                          <w:sz w:val="20"/>
+                          <w:szCs w:val="20"/>
+                          <w:lang w:val="en-ZA"/>
+                        </w:rPr>
+                        <w:t>&gt;</w:t>
+                      </w:r>
+                    </w:p>
+                    <w:p>
+                      <w:pPr>
+                        <w:pStyle w:val="NoSpacing"/>
+                        <w:rPr>
+                          <w:color w:val="0D0D0D" w:themeColor="text1" w:themeTint="F2"/>
+                          <w:sz w:val="16"/>
+                          <w:szCs w:val="16"/>
+                          <w:lang w:val="en-ZA"/>
+                        </w:rPr>
+                      </w:pPr>
+                    </w:p>
+                  </w:txbxContent>
+                </v:textbox>
+                <w10:wrap anchorx="margin"/>
+              </v:shape>
+            </w:pict>
+          </mc:Fallback>
+        </mc:AlternateContent>
+      </w:r>
+      <w:r>
+        <w:rPr>
+          <w:noProof/>
+        </w:rPr>
+        <mc:AlternateContent>
+          <mc:Choice Requires="wps">
+            <w:drawing>
+              <wp:anchor distT="0" distB="0" distL="114300" distR="114300" simplePos="0" relativeHeight="251665408" behindDoc="0" locked="0" layoutInCell="1" allowOverlap="1" wp14:anchorId="620E942F" wp14:editId="23CA4396">
+                <wp:simplePos x="0" y="0"/>
+                <wp:positionH relativeFrom="column">
+                  <wp:posOffset>28575</wp:posOffset>
+                </wp:positionH>
+                <wp:positionV relativeFrom="paragraph">
+                  <wp:posOffset>409574</wp:posOffset>
+                </wp:positionV>
+                <wp:extent cx="3609975" cy="2409825"/>
+                <wp:effectExtent l="0" t="0" r="28575" b="28575"/>
+                <wp:wrapNone/>
+                <wp:docPr id="7" name="AutoShape 10"/>
+                <wp:cNvGraphicFramePr>
+                  <a:graphicFrameLocks xmlns:a="http://schemas.openxmlformats.org/drawingml/2006/main"/>
+                </wp:cNvGraphicFramePr>
+                <a:graphic xmlns:a="http://schemas.openxmlformats.org/drawingml/2006/main">
+                  <a:graphicData uri="http://schemas.microsoft.com/office/word/2010/wordprocessingShape">
+                    <wps:wsp>
+                      <wps:cNvSpPr>
+                        <a:spLocks noChangeArrowheads="1"/>
+                      </wps:cNvSpPr>
+                      <wps:spPr bwMode="auto">
+                        <a:xfrm>
+                          <a:off x="0" y="0"/>
+                          <a:ext cx="3609975" cy="2409825"/>
+                        </a:xfrm>
+                        <a:prstGeom prst="roundRect">
+                          <a:avLst>
+                            <a:gd name="adj" fmla="val 16667"/>
+                          </a:avLst>
+                        </a:prstGeom>
+                        <a:solidFill>
+                          <a:srgbClr val="FFFFFF"/>
+                        </a:solidFill>
+                        <a:ln w="9525">
+                          <a:solidFill>
+                            <a:srgbClr val="000000"/>
+                          </a:solidFill>
+                          <a:round/>
+                          <a:headEnd/>
+                          <a:tailEnd/>
+                        </a:ln>
+                      </wps:spPr>
+                      <wps:txbx>
+                        <w:txbxContent>
+                          <w:p>
+                            <w:pPr>
+                              <w:spacing w:line="240" w:lineRule="auto"/>
+                            </w:pPr>
+                            <w:r>
+                              <w:rPr>
+                                <w:noProof/>
+                              </w:rPr>
+                              <w:drawing>
+                                <wp:inline distT="0" distB="0" distL="0" distR="0" wp14:anchorId="3751E72E" wp14:editId="03CA21DD">
+                                  <wp:extent cx="2371725" cy="635395"/>
+                                  <wp:effectExtent l="0" t="0" r="0" b="0"/>
+                                  <wp:docPr id="3" name="Picture 3"/>
+                                  <wp:cNvGraphicFramePr>
+                                    <a:graphicFrameLocks xmlns:a="http://schemas.openxmlformats.org/drawingml/2006/main" noChangeAspect="1"/>
+                                  </wp:cNvGraphicFramePr>
+                                  <a:graphic xmlns:a="http://schemas.openxmlformats.org/drawingml/2006/main">
+                                    <a:graphicData uri="http://schemas.openxmlformats.org/drawingml/2006/picture">
+                                      <pic:pic xmlns:pic="http://schemas.openxmlformats.org/drawingml/2006/picture">
+                                        <pic:nvPicPr>
+                                          <pic:cNvPr id="0" name="Picture 3"/>
+                                          <pic:cNvPicPr>
+                                            <a:picLocks noChangeAspect="1" noChangeArrowheads="1"/>
+                                          </pic:cNvPicPr>
+                                        </pic:nvPicPr>
+                                        <pic:blipFill>
+                                          <a:blip r:embed="rId6">
+                                            <a:extLst>
+                                              <a:ext uri="{28A0092B-C50C-407E-A947-70E740481C1C}">
+                                                <a14:useLocalDpi xmlns:a14="http://schemas.microsoft.com/office/drawing/2010/main" val="0"/>
+                                              </a:ext>
+                                            </a:extLst>
+                                          </a:blip>
+                                          <a:srcRect/>
+                                          <a:stretch>
+                                            <a:fillRect/>
+                                          </a:stretch>
+                                        </pic:blipFill>
+                                        <pic:spPr bwMode="auto">
+                                          <a:xfrm>
+                                            <a:off x="0" y="0"/>
+                                            <a:ext cx="2419047" cy="648073"/>
+                                          </a:xfrm>
+                                          <a:prstGeom prst="rect">
+                                            <a:avLst/>
+                                          </a:prstGeom>
+                                          <a:noFill/>
+                                          <a:ln>
+                                            <a:noFill/>
+                                          </a:ln>
+                                        </pic:spPr>
+                                      </pic:pic>
+                                    </a:graphicData>
+                                  </a:graphic>
+                                </wp:inline>
+                              </w:drawing>
+                            </w:r>
+                            <w:r>
+                              <w:rPr>
+                                <w:noProof/>
+                              </w:rPr>
+                              <w:drawing>
+                                <wp:inline distT="0" distB="0" distL="0" distR="0" wp14:anchorId="5149B3D7" wp14:editId="34762064">
+                                  <wp:extent cx="771525" cy="771525"/>
+                                  <wp:effectExtent l="0" t="0" r="9525" b="9525"/>
+                                  <wp:docPr id="5" name="Picture 5"/>
+                                  <wp:cNvGraphicFramePr>
+                                    <a:graphicFrameLocks xmlns:a="http://schemas.openxmlformats.org/drawingml/2006/main" noChangeAspect="1"/>
+                                  </wp:cNvGraphicFramePr>
+                                  <a:graphic xmlns:a="http://schemas.openxmlformats.org/drawingml/2006/main">
+                                    <a:graphicData uri="http://schemas.openxmlformats.org/drawingml/2006/picture">
+                                      <pic:pic xmlns:pic="http://schemas.openxmlformats.org/drawingml/2006/picture">
+                                        <pic:nvPicPr>
+                                          <pic:cNvPr id="0" name="Picture 4"/>
+                                          <pic:cNvPicPr>
+                                            <a:picLocks noChangeAspect="1" noChangeArrowheads="1"/>
+                                          </pic:cNvPicPr>
+                                        </pic:nvPicPr>
+                                        <pic:blipFill>
+                                          <a:blip r:embed="rId7">
+                                            <a:extLst>
+                                              <a:ext uri="{28A0092B-C50C-407E-A947-70E740481C1C}">
+                                                <a14:useLocalDpi xmlns:a14="http://schemas.microsoft.com/office/drawing/2010/main" val="0"/>
+                                              </a:ext>
+                                            </a:extLst>
+                                          </a:blip>
+                                          <a:srcRect/>
+                                          <a:stretch>
+                                            <a:fillRect/>
+                                          </a:stretch>
+                                        </pic:blipFill>
+                                        <pic:spPr bwMode="auto">
+                                          <a:xfrm>
+                                            <a:off x="0" y="0"/>
+                                            <a:ext cx="771525" cy="771525"/>
+                                          </a:xfrm>
+                                          <a:prstGeom prst="rect">
+                                            <a:avLst/>
+                                          </a:prstGeom>
+                                          <a:noFill/>
+                                          <a:ln>
+                                            <a:noFill/>
+                                          </a:ln>
+                                        </pic:spPr>
+                                      </pic:pic>
+                                    </a:graphicData>
+                                  </a:graphic>
+                                </wp:inline>
+                              </w:drawing>
+                            </w:r>
+                          </w:p>
+                          <w:p>
+                            <w:pPr>
+                              <w:pStyle w:val="NoSpacing"/>
+                              <w:jc w:val="center"/>
+                              <w:rPr>
+                                <w:rFonts w:asciiTheme="majorHAnsi" w:eastAsiaTheme="majorEastAsia" w:hAnsiTheme="majorHAnsi" w:cstheme="majorBidi"/>
+                                <w:color w:val="365F91" w:themeColor="accent1" w:themeShade="BF"/>
+                                <w:sz w:val="18"/>
+                                <w:szCs w:val="18"/>
+                              </w:rPr>
+                            </w:pPr>
+                            <w:r>
+                              <w:rPr>
+                                <w:rFonts w:asciiTheme="majorHAnsi" w:eastAsiaTheme="majorEastAsia" w:hAnsiTheme="majorHAnsi" w:cstheme="majorBidi"/>
+                                <w:color w:val="365F91" w:themeColor="accent1" w:themeShade="BF"/>
+                                <w:sz w:val="18"/>
+                                <w:szCs w:val="18"/>
+                              </w:rPr>
+                              <w:t>95 Du Toitspan Road, Office No 1, Kimberl</w:t>
+                            </w:r>
+                            <w:r>
+                              <w:rPr>
+                                <w:rFonts w:asciiTheme="majorHAnsi" w:eastAsiaTheme="majorEastAsia" w:hAnsiTheme="majorHAnsi" w:cstheme="majorBidi"/>
+                                <w:color w:val="365F91" w:themeColor="accent1" w:themeShade="BF"/>
+                                <w:sz w:val="18"/>
+                                <w:szCs w:val="18"/>
+                              </w:rPr>
+                              <w:t>e</w:t>
+                            </w:r>
+                            <w:r>
+                              <w:rPr>
+                                <w:rFonts w:asciiTheme="majorHAnsi" w:eastAsiaTheme="majorEastAsia" w:hAnsiTheme="majorHAnsi" w:cstheme="majorBidi"/>
+                                <w:color w:val="365F91" w:themeColor="accent1" w:themeShade="BF"/>
+                                <w:sz w:val="18"/>
+                                <w:szCs w:val="18"/>
+                              </w:rPr>
+                              <w:t>y, 8301</w:t>
+                            </w:r>
+                          </w:p>
+                          <w:p>
+                            <w:pPr>
+                              <w:pStyle w:val="NoSpacing"/>
+                              <w:jc w:val="center"/>
+                              <w:rPr>
+                                <w:rFonts w:asciiTheme="majorHAnsi" w:eastAsiaTheme="majorEastAsia" w:hAnsiTheme="majorHAnsi" w:cstheme="majorBidi"/>
+                                <w:color w:val="365F91" w:themeColor="accent1" w:themeShade="BF"/>
+                                <w:sz w:val="18"/>
+                                <w:szCs w:val="18"/>
+                              </w:rPr>
+                            </w:pPr>
+                            <w:r>
+                              <w:rPr>
+                                <w:rFonts w:asciiTheme="majorHAnsi" w:eastAsiaTheme="majorEastAsia" w:hAnsiTheme="majorHAnsi" w:cstheme="majorBidi"/>
+                                <w:color w:val="365F91" w:themeColor="accent1" w:themeShade="BF"/>
+                                <w:sz w:val="18"/>
+                                <w:szCs w:val="18"/>
+                              </w:rPr>
+                              <w:t>Tel: 074 064 6867 / 071 356 6569, Fax: 053 833 1303</w:t>
+                            </w:r>
+                          </w:p>
+                          <w:p>
+                            <w:pPr>
+                              <w:pStyle w:val="NoSpacing"/>
+                              <w:jc w:val="center"/>
+                              <w:rPr>
+                                <w:rFonts w:asciiTheme="majorHAnsi" w:eastAsiaTheme="majorEastAsia" w:hAnsiTheme="majorHAnsi" w:cstheme="majorBidi"/>
+                                <w:color w:val="365F91" w:themeColor="accent1" w:themeShade="BF"/>
+                                <w:sz w:val="18"/>
+                                <w:szCs w:val="18"/>
+                              </w:rPr>
+                            </w:pPr>
+                            <w:r>
+                              <w:rPr>
+                                <w:rFonts w:asciiTheme="majorHAnsi" w:eastAsiaTheme="majorEastAsia" w:hAnsiTheme="majorHAnsi" w:cstheme="majorBidi"/>
+                                <w:color w:val="365F91" w:themeColor="accent1" w:themeShade="BF"/>
+                                <w:sz w:val="18"/>
+                                <w:szCs w:val="18"/>
+                              </w:rPr>
+                              <w:t xml:space="preserve">E-mail: </w:t>
+                            </w:r>
+                            <w:hyperlink r:id="rId8" w:history="1">
+                              <w:r>
+                                <w:rPr>
+                                  <w:rStyle w:val="Hyperlink"/>
+                                  <w:rFonts w:asciiTheme="majorHAnsi" w:eastAsiaTheme="majorEastAsia" w:hAnsiTheme="majorHAnsi" w:cstheme="majorBidi"/>
+                                  <w:sz w:val="18"/>
+                                  <w:szCs w:val="18"/>
+                                </w:rPr>
+                                <w:t>nattexfuneralschemes@telkomsa.net</w:t>
+                              </w:r>
+                            </w:hyperlink>
+                          </w:p>
+                          <w:p>
+                            <w:pPr>
+                              <w:pStyle w:val="NoSpacing"/>
+                              <w:jc w:val="center"/>
+                              <w:rPr>
+                                <w:rFonts w:asciiTheme="majorHAnsi" w:eastAsiaTheme="majorEastAsia" w:hAnsiTheme="majorHAnsi" w:cstheme="majorBidi"/>
+                                <w:color w:val="365F91" w:themeColor="accent1" w:themeShade="BF"/>
+                                <w:sz w:val="18"/>
+                                <w:szCs w:val="18"/>
+                              </w:rPr>
+                            </w:pPr>
+                            <w:r>
+                              <w:rPr>
+                                <w:rFonts w:asciiTheme="majorHAnsi" w:eastAsiaTheme="majorEastAsia" w:hAnsiTheme="majorHAnsi" w:cstheme="majorBidi"/>
+                                <w:color w:val="365F91" w:themeColor="accent1" w:themeShade="BF"/>
+                                <w:sz w:val="18"/>
+                                <w:szCs w:val="18"/>
+                              </w:rPr>
+                              <w:t>Nattex Funeral Scheme is a Juristic Representative under Ingwe Life 46004 Underwritten by African Unity</w:t>
+                            </w:r>
+                          </w:p>
+                          <w:p>
+                            <w:pPr>
+                              <w:pStyle w:val="NoSpacing"/>
+                              <w:jc w:val="center"/>
+                              <w:rPr>
+                                <w:rStyle w:val="Hyperlink"/>
+                                <w:sz w:val="18"/>
+                                <w:szCs w:val="18"/>
+                              </w:rPr>
+                            </w:pPr>
+                            <w:r>
+                              <w:rPr>
+                                <w:rFonts w:asciiTheme="majorHAnsi" w:eastAsiaTheme="majorEastAsia" w:hAnsiTheme="majorHAnsi" w:cstheme="majorBidi"/>
+                                <w:color w:val="365F91" w:themeColor="accent1" w:themeShade="BF"/>
+                                <w:sz w:val="18"/>
+                                <w:szCs w:val="18"/>
+                              </w:rPr>
+                              <w:t xml:space="preserve">E Mail: </w:t>
+                            </w:r>
+                            <w:hyperlink r:id="rId9" w:history="1">
+                              <w:r>
+                                <w:rPr>
+                                  <w:rStyle w:val="Hyperlink"/>
+                                  <w:sz w:val="18"/>
+                                  <w:szCs w:val="18"/>
+                                </w:rPr>
+                                <w:t>Winston.nattex@gmail.com</w:t>
+                              </w:r>
+                            </w:hyperlink>
+                          </w:p>
+                          <w:p>
+                            <w:pPr>
+                              <w:pStyle w:val="NoSpacing"/>
+                              <w:jc w:val="center"/>
+                              <w:rPr>
+                                <w:rStyle w:val="Hyperlink"/>
+                                <w:sz w:val="18"/>
+                                <w:szCs w:val="18"/>
+                                <w:u w:val="none"/>
+                              </w:rPr>
+                            </w:pPr>
+                            <w:r>
+                              <w:rPr>
+                                <w:rFonts w:asciiTheme="majorHAnsi" w:eastAsiaTheme="majorEastAsia" w:hAnsiTheme="majorHAnsi" w:cstheme="majorBidi"/>
+                                <w:color w:val="365F91" w:themeColor="accent1" w:themeShade="BF"/>
+                                <w:sz w:val="18"/>
+                                <w:szCs w:val="18"/>
+                              </w:rPr>
+                              <w:t>FSB License Number:</w:t>
+                            </w:r>
+                            <w:r>
+                              <w:rPr>
+                                <w:rStyle w:val="Hyperlink"/>
+                                <w:sz w:val="18"/>
+                                <w:szCs w:val="18"/>
+                                <w:u w:val="none"/>
+                              </w:rPr>
+                              <w:t xml:space="preserve"> 47679</w:t>
+                            </w:r>
+                          </w:p>
+                          <w:p>
+                            <w:pPr>
+                              <w:pStyle w:val="NoSpacing"/>
+                              <w:jc w:val="center"/>
+                              <w:rPr>
+                                <w:b/>
+                                <w:sz w:val="22"/>
+                                <w:szCs w:val="22"/>
+                              </w:rPr>
+                            </w:pPr>
+                          </w:p>
+                          <w:p>
+                            <w:pPr>
+                              <w:pStyle w:val="NoSpacing"/>
+                              <w:jc w:val="center"/>
+                              <w:rPr>
+                                <w:rFonts w:cstheme="minorHAnsi"/>
+                                <w:sz w:val="22"/>
+                                <w:szCs w:val="22"/>
+                              </w:rPr>
+                            </w:pPr>
+                          </w:p>
+                          <w:p>
+                            <w:pPr>
+                              <w:ind w:left="2160" w:firstLine="720"/>
+                              <w:jc w:val="center"/>
+                              <w:rPr>
+                                <w:b/>
+                                <w:sz w:val="48"/>
+                                <w:szCs w:val="48"/>
+                              </w:rPr>
+                            </w:pPr>
+                          </w:p>
+                          <w:p>
+                            <w:pPr>
+                              <w:ind w:left="2160" w:firstLine="720"/>
+                              <w:jc w:val="center"/>
+                              <w:rPr>
+                                <w:b/>
+                                <w:sz w:val="48"/>
+                                <w:szCs w:val="48"/>
+                              </w:rPr>
+                            </w:pPr>
+                          </w:p>
+                          <w:p>
+                            <w:pPr>
+                              <w:jc w:val="center"/>
+                              <w:rPr>
+                                <w:b/>
+                                <w:sz w:val="44"/>
+                                <w:szCs w:val="44"/>
+                              </w:rPr>
+                            </w:pPr>
+                          </w:p>
+                        </w:txbxContent>
+                      </wps:txbx>
+                      <wps:bodyPr rot="0" vert="horz" wrap="square" lIns="91440" tIns="45720" rIns="91440" bIns="45720" anchor="t" anchorCtr="0" upright="1">
+                        <a:noAutofit/>
+                      </wps:bodyPr>
+                    </wps:wsp>
+                  </a:graphicData>
+                </a:graphic>
+                <wp14:sizeRelH relativeFrom="page">
+                  <wp14:pctWidth>0</wp14:pctWidth>
+                </wp14:sizeRelH>
+                <wp14:sizeRelV relativeFrom="page">
+                  <wp14:pctHeight>0</wp14:pctHeight>
+                </wp14:sizeRelV>
+              </wp:anchor>
+            </w:drawing>
+          </mc:Choice>
+          <mc:Fallback>
+            <w:pict>
+              <v:roundrect w14:anchorId="620E942F" id="AutoShape 10" o:spid="_x0000_s1028" style="position:absolute;margin-left:2.25pt;margin-top:32.25pt;width:284.25pt;height:189.75pt;z-index:251665408;visibility:visible;mso-wrap-style:square;mso-width-percent:0;mso-height-percent:0;mso-wrap-distance-left:9pt;mso-wrap-distance-top:0;mso-wrap-distance-right:9pt;mso-wrap-distance-bottom:0;mso-position-horizontal:absolute;mso-position-horizontal-relative:text;mso-position-vertical:absolute;mso-position-vertical-relative:text;mso-width-percent:0;mso-height-percent:0;mso-width-relative:page;mso-height-relative:page;v-text-anchor:top" arcsize="10923f" o:gfxdata="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">
+                <v:textbox>
+                  <w:txbxContent>
+                    <w:p>
+                      <w:pPr>
+                        <w:spacing w:line="240" w:lineRule="auto"/>
+                      </w:pPr>
+                      <w:r>
+                        <w:rPr>
+                          <w:noProof/>
+                        </w:rPr>
+                        <w:drawing>
+                          <wp:inline distT="0" distB="0" distL="0" distR="0" wp14:anchorId="3751E72E" wp14:editId="03CA21DD">
+                            <wp:extent cx="2371725" cy="635395"/>
+                            <wp:effectExtent l="0" t="0" r="0" b="0"/>
+                            <wp:docPr id="3" name="Picture 3"/>
+                            <wp:cNvGraphicFramePr>
+                              <a:graphicFrameLocks xmlns:a="http://schemas.openxmlformats.org/drawingml/2006/main" noChangeAspect="1"/>
+                            </wp:cNvGraphicFramePr>
+                            <a:graphic xmlns:a="http://schemas.openxmlformats.org/drawingml/2006/main">
+                              <a:graphicData uri="http://schemas.openxmlformats.org/drawingml/2006/picture">
+                                <pic:pic xmlns:pic="http://schemas.openxmlformats.org/drawingml/2006/picture">
+                                  <pic:nvPicPr>
+                                    <pic:cNvPr id="0" name="Picture 3"/>
+                                    <pic:cNvPicPr>
+                                      <a:picLocks noChangeAspect="1" noChangeArrowheads="1"/>
+                                    </pic:cNvPicPr>
+                                  </pic:nvPicPr>
+                                  <pic:blipFill>
+                                    <a:blip r:embed="rId6">
+                                      <a:extLst>
+                                        <a:ext uri="{28A0092B-C50C-407E-A947-70E740481C1C}">
+                                          <a14:useLocalDpi xmlns:a14="http://schemas.microsoft.com/office/drawing/2010/main" val="0"/>
+                                        </a:ext>
+                                      </a:extLst>
+                                    </a:blip>
+                                    <a:srcRect/>
+                                    <a:stretch>
+                                      <a:fillRect/>
+                                    </a:stretch>
+                                  </pic:blipFill>
+                                  <pic:spPr bwMode="auto">
+                                    <a:xfrm>
+                                      <a:off x="0" y="0"/>
+                                      <a:ext cx="2419047" cy="648073"/>
+                                    </a:xfrm>
+                                    <a:prstGeom prst="rect">
+                                      <a:avLst/>
+                                    </a:prstGeom>
+                                    <a:noFill/>
+                                    <a:ln>
+                                      <a:noFill/>
+                                    </a:ln>
+                                  </pic:spPr>
+                                </pic:pic>
+                              </a:graphicData>
+                            </a:graphic>
+                          </wp:inline>
+                        </w:drawing>
+                      </w:r>
+                      <w:r>
+                        <w:rPr>
+                          <w:noProof/>
+                        </w:rPr>
+                        <w:drawing>
+                          <wp:inline distT="0" distB="0" distL="0" distR="0" wp14:anchorId="5149B3D7" wp14:editId="34762064">
+                            <wp:extent cx="771525" cy="771525"/>
+                            <wp:effectExtent l="0" t="0" r="9525" b="9525"/>
+                            <wp:docPr id="5" name="Picture 5"/>
+                            <wp:cNvGraphicFramePr>
+                              <a:graphicFrameLocks xmlns:a="http://schemas.openxmlformats.org/drawingml/2006/main" noChangeAspect="1"/>
+                            </wp:cNvGraphicFramePr>
+                            <a:graphic xmlns:a="http://schemas.openxmlformats.org/drawingml/2006/main">
+                              <a:graphicData uri="http://schemas.openxmlformats.org/drawingml/2006/picture">
+                                <pic:pic xmlns:pic="http://schemas.openxmlformats.org/drawingml/2006/picture">
+                                  <pic:nvPicPr>
+                                    <pic:cNvPr id="0" name="Picture 4"/>
+                                    <pic:cNvPicPr>
+                                      <a:picLocks noChangeAspect="1" noChangeArrowheads="1"/>
+                                    </pic:cNvPicPr>
+                                  </pic:nvPicPr>
+                                  <pic:blipFill>
+                                    <a:blip r:embed="rId7">
+                                      <a:extLst>
+                                        <a:ext uri="{28A0092B-C50C-407E-A947-70E740481C1C}">
+                                          <a14:useLocalDpi xmlns:a14="http://schemas.microsoft.com/office/drawing/2010/main" val="0"/>
+                                        </a:ext>
+                                      </a:extLst>
+                                    </a:blip>
+                                    <a:srcRect/>
+                                    <a:stretch>
+                                      <a:fillRect/>
+                                    </a:stretch>
+                                  </pic:blipFill>
+                                  <pic:spPr bwMode="auto">
+                                    <a:xfrm>
+                                      <a:off x="0" y="0"/>
+                                      <a:ext cx="771525" cy="771525"/>
+                                    </a:xfrm>
+                                    <a:prstGeom prst="rect">
+                                      <a:avLst/>
+                                    </a:prstGeom>
+                                    <a:noFill/>
+                                    <a:ln>
+                                      <a:noFill/>
+                                    </a:ln>
+                                  </pic:spPr>
+                                </pic:pic>
+                              </a:graphicData>
+                            </a:graphic>
+                          </wp:inline>
+                        </w:drawing>
+                      </w:r>
+                    </w:p>
+                    <w:p>
+                      <w:pPr>
+                        <w:pStyle w:val="NoSpacing"/>
+                        <w:jc w:val="center"/>
+                        <w:rPr>
+                          <w:rFonts w:asciiTheme="majorHAnsi" w:eastAsiaTheme="majorEastAsia" w:hAnsiTheme="majorHAnsi" w:cstheme="majorBidi"/>
+                          <w:color w:val="365F91" w:themeColor="accent1" w:themeShade="BF"/>
+                          <w:sz w:val="18"/>
+                          <w:szCs w:val="18"/>
+                        </w:rPr>
+                      </w:pPr>
+                      <w:r>
+                        <w:rPr>
+                          <w:rFonts w:asciiTheme="majorHAnsi" w:eastAsiaTheme="majorEastAsia" w:hAnsiTheme="majorHAnsi" w:cstheme="majorBidi"/>
+                          <w:color w:val="365F91" w:themeColor="accent1" w:themeShade="BF"/>
+                          <w:sz w:val="18"/>
+                          <w:szCs w:val="18"/>
+                        </w:rPr>
+                        <w:t>95 Du Toitspan Road, Office No 1, Kimberl</w:t>
+                      </w:r>
+                      <w:r>
+                        <w:rPr>
+                          <w:rFonts w:asciiTheme="majorHAnsi" w:eastAsiaTheme="majorEastAsia" w:hAnsiTheme="majorHAnsi" w:cstheme="majorBidi"/>
+                          <w:color w:val="365F91" w:themeColor="accent1" w:themeShade="BF"/>
+                          <w:sz w:val="18"/>
+                          <w:szCs w:val="18"/>
+                        </w:rPr>
+                        <w:t>e</w:t>
+                      </w:r>
+                      <w:r>
+                        <w:rPr>
+                          <w:rFonts w:asciiTheme="majorHAnsi" w:eastAsiaTheme="majorEastAsia" w:hAnsiTheme="majorHAnsi" w:cstheme="majorBidi"/>
+                          <w:color w:val="365F91" w:themeColor="accent1" w:themeShade="BF"/>
+                          <w:sz w:val="18"/>
+                          <w:szCs w:val="18"/>
+                        </w:rPr>
+                        <w:t>y, 8301</w:t>
+                      </w:r>
+                    </w:p>
+                    <w:p>
+                      <w:pPr>
+                        <w:pStyle w:val="NoSpacing"/>
+                        <w:jc w:val="center"/>
+                        <w:rPr>
+                          <w:rFonts w:asciiTheme="majorHAnsi" w:eastAsiaTheme="majorEastAsia" w:hAnsiTheme="majorHAnsi" w:cstheme="majorBidi"/>
+                          <w:color w:val="365F91" w:themeColor="accent1" w:themeShade="BF"/>
+                          <w:sz w:val="18"/>
+                          <w:szCs w:val="18"/>
+                        </w:rPr>
+                      </w:pPr>
+                      <w:r>
+                        <w:rPr>
+                          <w:rFonts w:asciiTheme="majorHAnsi" w:eastAsiaTheme="majorEastAsia" w:hAnsiTheme="majorHAnsi" w:cstheme="majorBidi"/>
+                          <w:color w:val="365F91" w:themeColor="accent1" w:themeShade="BF"/>
+                          <w:sz w:val="18"/>
+                          <w:szCs w:val="18"/>
+                        </w:rPr>
+                        <w:t>Tel: 074 064 6867 / 071 356 6569, Fax: 053 833 1303</w:t>
+                      </w:r>
+                    </w:p>
+                    <w:p>
+                      <w:pPr>
+                        <w:pStyle w:val="NoSpacing"/>
+                        <w:jc w:val="center"/>
+                        <w:rPr>
+                          <w:rFonts w:asciiTheme="majorHAnsi" w:eastAsiaTheme="majorEastAsia" w:hAnsiTheme="majorHAnsi" w:cstheme="majorBidi"/>
+                          <w:color w:val="365F91" w:themeColor="accent1" w:themeShade="BF"/>
+                          <w:sz w:val="18"/>
+                          <w:szCs w:val="18"/>
+                        </w:rPr>
+                      </w:pPr>
+                      <w:r>
+                        <w:rPr>
+                          <w:rFonts w:asciiTheme="majorHAnsi" w:eastAsiaTheme="majorEastAsia" w:hAnsiTheme="majorHAnsi" w:cstheme="majorBidi"/>
+                          <w:color w:val="365F91" w:themeColor="accent1" w:themeShade="BF"/>
+                          <w:sz w:val="18"/>
+                          <w:szCs w:val="18"/>
+                        </w:rPr>
+                        <w:t xml:space="preserve">E-mail: </w:t>
+                      </w:r>
+                      <w:hyperlink r:id="rId10" w:history="1">
+                        <w:r>
+                          <w:rPr>
+                            <w:rStyle w:val="Hyperlink"/>
+                            <w:rFonts w:asciiTheme="majorHAnsi" w:eastAsiaTheme="majorEastAsia" w:hAnsiTheme="majorHAnsi" w:cstheme="majorBidi"/>
+                            <w:sz w:val="18"/>
+                            <w:szCs w:val="18"/>
+                          </w:rPr>
+                          <w:t>nattexfuneralschemes@telkomsa.net</w:t>
+                        </w:r>
+                      </w:hyperlink>
+                    </w:p>
+                    <w:p>
+                      <w:pPr>
+                        <w:pStyle w:val="NoSpacing"/>
+                        <w:jc w:val="center"/>
+                        <w:rPr>
+                          <w:rFonts w:asciiTheme="majorHAnsi" w:eastAsiaTheme="majorEastAsia" w:hAnsiTheme="majorHAnsi" w:cstheme="majorBidi"/>
+                          <w:color w:val="365F91" w:themeColor="accent1" w:themeShade="BF"/>
+                          <w:sz w:val="18"/>
+                          <w:szCs w:val="18"/>
+                        </w:rPr>
+                      </w:pPr>
+                      <w:r>
+                        <w:rPr>
+                          <w:rFonts w:asciiTheme="majorHAnsi" w:eastAsiaTheme="majorEastAsia" w:hAnsiTheme="majorHAnsi" w:cstheme="majorBidi"/>
+                          <w:color w:val="365F91" w:themeColor="accent1" w:themeShade="BF"/>
+                          <w:sz w:val="18"/>
+                          <w:szCs w:val="18"/>
+                        </w:rPr>
+                        <w:t>Nattex Funeral Scheme is a Juristic Representative under Ingwe Life 46004 Underwritten by African Unity</w:t>
+                      </w:r>
+                    </w:p>
+                    <w:p>
+                      <w:pPr>
+                        <w:pStyle w:val="NoSpacing"/>
+                        <w:jc w:val="center"/>
+                        <w:rPr>
+                          <w:rStyle w:val="Hyperlink"/>
+                          <w:sz w:val="18"/>
+                          <w:szCs w:val="18"/>
+                        </w:rPr>
+                      </w:pPr>
+                      <w:r>
+                        <w:rPr>
+                          <w:rFonts w:asciiTheme="majorHAnsi" w:eastAsiaTheme="majorEastAsia" w:hAnsiTheme="majorHAnsi" w:cstheme="majorBidi"/>
+                          <w:color w:val="365F91" w:themeColor="accent1" w:themeShade="BF"/>
+                          <w:sz w:val="18"/>
+                          <w:szCs w:val="18"/>
+                        </w:rPr>
+                        <w:t xml:space="preserve">E Mail: </w:t>
+                      </w:r>
+                      <w:hyperlink r:id="rId11" w:history="1">
+                        <w:r>
+                          <w:rPr>
+                            <w:rStyle w:val="Hyperlink"/>
+                            <w:sz w:val="18"/>
+                            <w:szCs w:val="18"/>
+                          </w:rPr>
+                          <w:t>Winston.nattex@gmail.com</w:t>
+                        </w:r>
+                      </w:hyperlink>
+                    </w:p>
+                    <w:p>
+                      <w:pPr>
+                        <w:pStyle w:val="NoSpacing"/>
+                        <w:jc w:val="center"/>
+                        <w:rPr>
+                          <w:rStyle w:val="Hyperlink"/>
+                          <w:sz w:val="18"/>
+                          <w:szCs w:val="18"/>
+                          <w:u w:val="none"/>
+                        </w:rPr>
+                      </w:pPr>
+                      <w:r>
+                        <w:rPr>
+                          <w:rFonts w:asciiTheme="majorHAnsi" w:eastAsiaTheme="majorEastAsia" w:hAnsiTheme="majorHAnsi" w:cstheme="majorBidi"/>
+                          <w:color w:val="365F91" w:themeColor="accent1" w:themeShade="BF"/>
+                          <w:sz w:val="18"/>
+                          <w:szCs w:val="18"/>
+                        </w:rPr>
+                        <w:t>FSB License Number:</w:t>
+                      </w:r>
+                      <w:r>
+                        <w:rPr>
+                          <w:rStyle w:val="Hyperlink"/>
+                          <w:sz w:val="18"/>
+                          <w:szCs w:val="18"/>
+                          <w:u w:val="none"/>
+                        </w:rPr>
+                        <w:t xml:space="preserve"> 47679</w:t>
+                      </w:r>
+                    </w:p>
+                    <w:p>
+                      <w:pPr>
+                        <w:pStyle w:val="NoSpacing"/>
+                        <w:jc w:val="center"/>
+                        <w:rPr>
+                          <w:b/>
+                          <w:sz w:val="22"/>
+                          <w:szCs w:val="22"/>
+                        </w:rPr>
+                      </w:pPr>
+                    </w:p>
+                    <w:p>
+                      <w:pPr>
+                        <w:pStyle w:val="NoSpacing"/>
+                        <w:jc w:val="center"/>
+                        <w:rPr>
+                          <w:rFonts w:cstheme="minorHAnsi"/>
+                          <w:sz w:val="22"/>
+                          <w:szCs w:val="22"/>
+                        </w:rPr>
+                      </w:pPr>
+                    </w:p>
+                    <w:p>
+                      <w:pPr>
+                        <w:ind w:left="2160" w:firstLine="720"/>
+                        <w:jc w:val="center"/>
+                        <w:rPr>
+                          <w:b/>
+                          <w:sz w:val="48"/>
+                          <w:szCs w:val="48"/>
+                        </w:rPr>
+                      </w:pPr>
+                    </w:p>
+                    <w:p>
+                      <w:pPr>
+                        <w:ind w:left="2160" w:firstLine="720"/>
+                        <w:jc w:val="center"/>
+                        <w:rPr>
+                          <w:b/>
+                          <w:sz w:val="48"/>
+                          <w:szCs w:val="48"/>
+                        </w:rPr>
+                      </w:pPr>
+                    </w:p>
+                    <w:p>
+                      <w:pPr>
+                        <w:jc w:val="center"/>
+                        <w:rPr>
+                          <w:b/>
+                          <w:sz w:val="44"/>
+                          <w:szCs w:val="44"/>
+                        </w:rPr>
+                      </w:pPr>
+                    </w:p>
+                  </w:txbxContent>
+                </v:textbox>
+              </v:roundrect>
             </w:pict>
           </mc:Fallback>
         </mc:AlternateContent>
@@ -6390,7 +6302,7 @@
 </file>
 
 <file path=customXml/itemProps1.xml><?xml version="1.0" encoding="utf-8"?>
-<ds:datastoreItem xmlns:ds="http://schemas.openxmlformats.org/officeDocument/2006/customXml" ds:itemID="{466927D4-0C0F-4CB2-82F1-CC63851E40D4}">
+<ds:datastoreItem xmlns:ds="http://schemas.openxmlformats.org/officeDocument/2006/customXml" ds:itemID="{8A2F9A1F-B7AB-4E71-B3B4-2D4A52B52ED1}">
   <ds:schemaRefs>
     <ds:schemaRef ds:uri="http://schemas.openxmlformats.org/officeDocument/2006/bibliography"/>
   </ds:schemaRefs>

</xml_diff>